<commit_message>
onboarding telemetry in 22.1
</commit_message>
<xml_diff>
--- a/samples/AppInsights/News/2023-04-01-Whats new in Dynamics 365 Business Central telemetry - April 2023.docx
+++ b/samples/AppInsights/News/2023-04-01-Whats new in Dynamics 365 Business Central telemetry - April 2023.docx
@@ -808,12 +808,14 @@
         </w:rPr>
         <w:t xml:space="preserve">Read more here: </w:t>
       </w:r>
+      <w:proofErr w:type="gramStart"/>
       <w:r>
         <w:rPr>
           <w:lang w:val="en-GB" w:eastAsia="en-DK"/>
         </w:rPr>
         <w:t>https://directions4partners.com/days-of-knowledge/uk-2023/schedule/?tid=429141</w:t>
       </w:r>
+      <w:proofErr w:type="gramEnd"/>
     </w:p>
     <w:p>
       <w:pPr>
@@ -845,8 +847,16 @@
         <w:rPr>
           <w:lang w:val="en-GB"/>
         </w:rPr>
-        <w:t xml:space="preserve"> is doing a 90 min deep dive on Business Central APIs</w:t>
-      </w:r>
+        <w:t xml:space="preserve"> is doing a 90 min deep dive on Business Central </w:t>
+      </w:r>
+      <w:proofErr w:type="gramStart"/>
+      <w:r>
+        <w:rPr>
+          <w:lang w:val="en-GB"/>
+        </w:rPr>
+        <w:t>APIs</w:t>
+      </w:r>
+      <w:proofErr w:type="gramEnd"/>
       <w:r>
         <w:rPr>
           <w:lang w:val="en-GB" w:eastAsia="en-DK"/>
@@ -866,12 +876,14 @@
         </w:rPr>
         <w:t xml:space="preserve">Read more here: </w:t>
       </w:r>
+      <w:proofErr w:type="gramStart"/>
       <w:r>
         <w:rPr>
           <w:lang w:val="en-GB" w:eastAsia="en-DK"/>
         </w:rPr>
         <w:t>https://directions4partners.com/days-of-knowledge/uk-2023/schedule/?tid=442152</w:t>
       </w:r>
+      <w:proofErr w:type="gramEnd"/>
     </w:p>
     <w:p>
       <w:pPr>
@@ -1925,19 +1937,722 @@
     <w:bookmarkEnd w:id="0"/>
     <w:p>
       <w:pPr>
+        <w:pStyle w:val="NormalWeb"/>
+        <w:shd w:val="clear" w:color="auto" w:fill="FFFFFF"/>
+        <w:spacing w:before="0" w:beforeAutospacing="0" w:after="0" w:afterAutospacing="0" w:line="300" w:lineRule="atLeast"/>
+        <w:textAlignment w:val="baseline"/>
+        <w:rPr>
+          <w:rFonts w:ascii="Segoe UI" w:hAnsi="Segoe UI" w:cs="Segoe UI"/>
+          <w:color w:val="343A41"/>
+          <w:sz w:val="23"/>
+          <w:szCs w:val="23"/>
+        </w:rPr>
+      </w:pPr>
+      <w:r>
+        <w:rPr>
+          <w:rStyle w:val="Strong"/>
+          <w:rFonts w:ascii="inherit" w:hAnsi="inherit" w:cs="Segoe UI"/>
+          <w:color w:val="343A41"/>
+          <w:sz w:val="23"/>
+          <w:szCs w:val="23"/>
+          <w:bdr w:val="none" w:sz="0" w:space="0" w:color="auto" w:frame="1"/>
+        </w:rPr>
+        <w:t>Onboarding telemetry in 22.1</w:t>
+      </w:r>
+    </w:p>
+    <w:p>
+      <w:pPr>
+        <w:pStyle w:val="NormalWeb"/>
+        <w:shd w:val="clear" w:color="auto" w:fill="FFFFFF"/>
+        <w:spacing w:before="0" w:beforeAutospacing="0" w:after="0" w:afterAutospacing="0" w:line="300" w:lineRule="atLeast"/>
+        <w:textAlignment w:val="baseline"/>
+        <w:rPr>
+          <w:rFonts w:ascii="Segoe UI" w:hAnsi="Segoe UI" w:cs="Segoe UI"/>
+          <w:color w:val="343A41"/>
+          <w:sz w:val="23"/>
+          <w:szCs w:val="23"/>
+        </w:rPr>
+      </w:pPr>
+      <w:r>
+        <w:rPr>
+          <w:rFonts w:ascii="Segoe UI" w:hAnsi="Segoe UI" w:cs="Segoe UI"/>
+          <w:color w:val="343A41"/>
+          <w:sz w:val="23"/>
+          <w:szCs w:val="23"/>
+        </w:rPr>
+        <w:t> </w:t>
+      </w:r>
+    </w:p>
+    <w:p>
+      <w:pPr>
+        <w:pStyle w:val="NormalWeb"/>
+        <w:shd w:val="clear" w:color="auto" w:fill="FFFFFF"/>
+        <w:spacing w:before="0" w:beforeAutospacing="0" w:after="0" w:afterAutospacing="0" w:line="300" w:lineRule="atLeast"/>
+        <w:textAlignment w:val="baseline"/>
+        <w:rPr>
+          <w:rFonts w:ascii="Segoe UI" w:hAnsi="Segoe UI" w:cs="Segoe UI"/>
+          <w:color w:val="343A41"/>
+          <w:sz w:val="23"/>
+          <w:szCs w:val="23"/>
+        </w:rPr>
+      </w:pPr>
+      <w:r>
+        <w:rPr>
+          <w:rFonts w:ascii="Segoe UI" w:hAnsi="Segoe UI" w:cs="Segoe UI"/>
+          <w:color w:val="343A41"/>
+          <w:sz w:val="23"/>
+          <w:szCs w:val="23"/>
+        </w:rPr>
+        <w:t xml:space="preserve">We are adding telemetry on the </w:t>
+      </w:r>
+      <w:proofErr w:type="gramStart"/>
+      <w:r>
+        <w:rPr>
+          <w:rFonts w:ascii="Segoe UI" w:hAnsi="Segoe UI" w:cs="Segoe UI"/>
+          <w:color w:val="343A41"/>
+          <w:sz w:val="23"/>
+          <w:szCs w:val="23"/>
+        </w:rPr>
+        <w:t>events</w:t>
+      </w:r>
+      <w:proofErr w:type="gramEnd"/>
+      <w:r>
+        <w:rPr>
+          <w:rFonts w:ascii="Segoe UI" w:hAnsi="Segoe UI" w:cs="Segoe UI"/>
+          <w:color w:val="343A41"/>
+          <w:sz w:val="23"/>
+          <w:szCs w:val="23"/>
+        </w:rPr>
+        <w:t xml:space="preserve"> </w:t>
+      </w:r>
+    </w:p>
+    <w:p>
+      <w:pPr>
+        <w:pStyle w:val="y-list--item"/>
+        <w:numPr>
+          <w:ilvl w:val="0"/>
+          <w:numId w:val="16"/>
+        </w:numPr>
+        <w:shd w:val="clear" w:color="auto" w:fill="FFFFFF"/>
+        <w:spacing w:before="0" w:beforeAutospacing="0" w:after="0" w:afterAutospacing="0"/>
+        <w:ind w:left="840"/>
+        <w:textAlignment w:val="baseline"/>
+        <w:rPr>
+          <w:rFonts w:ascii="Segoe UI" w:hAnsi="Segoe UI" w:cs="Segoe UI"/>
+          <w:color w:val="343A41"/>
+          <w:sz w:val="23"/>
+          <w:szCs w:val="23"/>
+        </w:rPr>
+      </w:pPr>
+      <w:r>
+        <w:rPr>
+          <w:rFonts w:ascii="Segoe UI" w:hAnsi="Segoe UI" w:cs="Segoe UI"/>
+          <w:color w:val="343A41"/>
+          <w:sz w:val="23"/>
+          <w:szCs w:val="23"/>
+        </w:rPr>
+        <w:t xml:space="preserve">a user starts onboarding in a </w:t>
+      </w:r>
+      <w:proofErr w:type="gramStart"/>
+      <w:r>
+        <w:rPr>
+          <w:rFonts w:ascii="Segoe UI" w:hAnsi="Segoe UI" w:cs="Segoe UI"/>
+          <w:color w:val="343A41"/>
+          <w:sz w:val="23"/>
+          <w:szCs w:val="23"/>
+        </w:rPr>
+        <w:t>company</w:t>
+      </w:r>
+      <w:proofErr w:type="gramEnd"/>
+    </w:p>
+    <w:p>
+      <w:pPr>
+        <w:pStyle w:val="y-list--item"/>
+        <w:numPr>
+          <w:ilvl w:val="0"/>
+          <w:numId w:val="16"/>
+        </w:numPr>
+        <w:shd w:val="clear" w:color="auto" w:fill="FFFFFF"/>
+        <w:spacing w:before="0" w:beforeAutospacing="0" w:after="0" w:afterAutospacing="0"/>
+        <w:ind w:left="840"/>
+        <w:textAlignment w:val="baseline"/>
+        <w:rPr>
+          <w:rFonts w:ascii="Segoe UI" w:hAnsi="Segoe UI" w:cs="Segoe UI"/>
+          <w:color w:val="343A41"/>
+          <w:sz w:val="23"/>
+          <w:szCs w:val="23"/>
+        </w:rPr>
+      </w:pPr>
+      <w:r>
+        <w:rPr>
+          <w:rFonts w:ascii="Segoe UI" w:hAnsi="Segoe UI" w:cs="Segoe UI"/>
+          <w:color w:val="343A41"/>
+          <w:sz w:val="23"/>
+          <w:szCs w:val="23"/>
+        </w:rPr>
+        <w:t xml:space="preserve">a user completes an onboarding </w:t>
+      </w:r>
+      <w:proofErr w:type="gramStart"/>
+      <w:r>
+        <w:rPr>
+          <w:rFonts w:ascii="Segoe UI" w:hAnsi="Segoe UI" w:cs="Segoe UI"/>
+          <w:color w:val="343A41"/>
+          <w:sz w:val="23"/>
+          <w:szCs w:val="23"/>
+        </w:rPr>
+        <w:t>criteria</w:t>
+      </w:r>
+      <w:proofErr w:type="gramEnd"/>
+      <w:r>
+        <w:rPr>
+          <w:rFonts w:ascii="Segoe UI" w:hAnsi="Segoe UI" w:cs="Segoe UI"/>
+          <w:color w:val="343A41"/>
+          <w:sz w:val="23"/>
+          <w:szCs w:val="23"/>
+        </w:rPr>
+        <w:t xml:space="preserve"> in a company</w:t>
+      </w:r>
+    </w:p>
+    <w:p>
+      <w:pPr>
+        <w:pStyle w:val="y-list--item"/>
+        <w:numPr>
+          <w:ilvl w:val="0"/>
+          <w:numId w:val="16"/>
+        </w:numPr>
+        <w:shd w:val="clear" w:color="auto" w:fill="FFFFFF"/>
+        <w:spacing w:before="0" w:beforeAutospacing="0" w:after="0" w:afterAutospacing="0"/>
+        <w:ind w:left="840"/>
+        <w:textAlignment w:val="baseline"/>
+        <w:rPr>
+          <w:rFonts w:ascii="Segoe UI" w:hAnsi="Segoe UI" w:cs="Segoe UI"/>
+          <w:color w:val="343A41"/>
+          <w:sz w:val="23"/>
+          <w:szCs w:val="23"/>
+        </w:rPr>
+      </w:pPr>
+      <w:r>
+        <w:rPr>
+          <w:rFonts w:ascii="Segoe UI" w:hAnsi="Segoe UI" w:cs="Segoe UI"/>
+          <w:color w:val="343A41"/>
+          <w:sz w:val="23"/>
+          <w:szCs w:val="23"/>
+        </w:rPr>
+        <w:t xml:space="preserve">(maybe) a user completes onboarding in a </w:t>
+      </w:r>
+      <w:proofErr w:type="gramStart"/>
+      <w:r>
+        <w:rPr>
+          <w:rFonts w:ascii="Segoe UI" w:hAnsi="Segoe UI" w:cs="Segoe UI"/>
+          <w:color w:val="343A41"/>
+          <w:sz w:val="23"/>
+          <w:szCs w:val="23"/>
+        </w:rPr>
+        <w:t>company</w:t>
+      </w:r>
+      <w:proofErr w:type="gramEnd"/>
+    </w:p>
+    <w:p>
+      <w:pPr>
+        <w:pStyle w:val="NormalWeb"/>
+        <w:shd w:val="clear" w:color="auto" w:fill="FFFFFF"/>
+        <w:spacing w:before="0" w:beforeAutospacing="0" w:after="0" w:afterAutospacing="0" w:line="300" w:lineRule="atLeast"/>
+        <w:textAlignment w:val="baseline"/>
+        <w:rPr>
+          <w:rFonts w:ascii="Segoe UI" w:hAnsi="Segoe UI" w:cs="Segoe UI"/>
+          <w:color w:val="343A41"/>
+          <w:sz w:val="23"/>
+          <w:szCs w:val="23"/>
+        </w:rPr>
+      </w:pPr>
+      <w:r>
+        <w:rPr>
+          <w:rFonts w:ascii="Segoe UI" w:hAnsi="Segoe UI" w:cs="Segoe UI"/>
+          <w:color w:val="343A41"/>
+          <w:sz w:val="23"/>
+          <w:szCs w:val="23"/>
+        </w:rPr>
+        <w:t> </w:t>
+      </w:r>
+    </w:p>
+    <w:p>
+      <w:pPr>
+        <w:pStyle w:val="NormalWeb"/>
+        <w:shd w:val="clear" w:color="auto" w:fill="FFFFFF"/>
+        <w:spacing w:before="0" w:beforeAutospacing="0" w:after="0" w:afterAutospacing="0" w:line="300" w:lineRule="atLeast"/>
+        <w:textAlignment w:val="baseline"/>
+        <w:rPr>
+          <w:rFonts w:ascii="Segoe UI" w:hAnsi="Segoe UI" w:cs="Segoe UI"/>
+          <w:color w:val="343A41"/>
+          <w:sz w:val="23"/>
+          <w:szCs w:val="23"/>
+        </w:rPr>
+      </w:pPr>
+      <w:r>
+        <w:rPr>
+          <w:rFonts w:ascii="Segoe UI" w:hAnsi="Segoe UI" w:cs="Segoe UI"/>
+          <w:color w:val="343A41"/>
+          <w:sz w:val="23"/>
+          <w:szCs w:val="23"/>
+        </w:rPr>
+        <w:t>This is already available in 21.5, but we discovered that some dimensions are still missing, so this is not supported before everything is looking just right.</w:t>
+      </w:r>
+    </w:p>
+    <w:p>
+      <w:pPr>
+        <w:pStyle w:val="NormalWeb"/>
+        <w:shd w:val="clear" w:color="auto" w:fill="FFFFFF"/>
+        <w:spacing w:before="0" w:beforeAutospacing="0" w:after="0" w:afterAutospacing="0" w:line="300" w:lineRule="atLeast"/>
+        <w:textAlignment w:val="baseline"/>
+        <w:rPr>
+          <w:rFonts w:ascii="Segoe UI" w:hAnsi="Segoe UI" w:cs="Segoe UI"/>
+          <w:color w:val="343A41"/>
+          <w:sz w:val="23"/>
+          <w:szCs w:val="23"/>
+        </w:rPr>
+      </w:pPr>
+      <w:r>
+        <w:rPr>
+          <w:rFonts w:ascii="Segoe UI" w:hAnsi="Segoe UI" w:cs="Segoe UI"/>
+          <w:color w:val="343A41"/>
+          <w:sz w:val="23"/>
+          <w:szCs w:val="23"/>
+        </w:rPr>
+        <w:t> </w:t>
+      </w:r>
+    </w:p>
+    <w:p>
+      <w:pPr>
+        <w:pStyle w:val="NormalWeb"/>
+        <w:shd w:val="clear" w:color="auto" w:fill="FFFFFF"/>
+        <w:spacing w:before="0" w:beforeAutospacing="0" w:after="0" w:afterAutospacing="0" w:line="300" w:lineRule="atLeast"/>
+        <w:textAlignment w:val="baseline"/>
+        <w:rPr>
+          <w:rFonts w:ascii="Segoe UI" w:hAnsi="Segoe UI" w:cs="Segoe UI"/>
+          <w:color w:val="343A41"/>
+          <w:sz w:val="23"/>
+          <w:szCs w:val="23"/>
+        </w:rPr>
+      </w:pPr>
+      <w:r>
+        <w:rPr>
+          <w:rFonts w:ascii="Segoe UI" w:hAnsi="Segoe UI" w:cs="Segoe UI"/>
+          <w:color w:val="343A41"/>
+          <w:sz w:val="23"/>
+          <w:szCs w:val="23"/>
+        </w:rPr>
+        <w:t xml:space="preserve">In case you cannot wait, the draft KQL sample is available on </w:t>
+      </w:r>
+      <w:proofErr w:type="spellStart"/>
+      <w:r>
+        <w:rPr>
+          <w:rFonts w:ascii="Segoe UI" w:hAnsi="Segoe UI" w:cs="Segoe UI"/>
+          <w:color w:val="343A41"/>
+          <w:sz w:val="23"/>
+          <w:szCs w:val="23"/>
+        </w:rPr>
+        <w:t>BCTech</w:t>
+      </w:r>
+      <w:proofErr w:type="spellEnd"/>
+      <w:r>
+        <w:rPr>
+          <w:rFonts w:ascii="Segoe UI" w:hAnsi="Segoe UI" w:cs="Segoe UI"/>
+          <w:color w:val="343A41"/>
+          <w:sz w:val="23"/>
+          <w:szCs w:val="23"/>
+        </w:rPr>
+        <w:t xml:space="preserve"> (see below). </w:t>
+      </w:r>
+    </w:p>
+    <w:p>
+      <w:pPr>
+        <w:pStyle w:val="NormalWeb"/>
+        <w:shd w:val="clear" w:color="auto" w:fill="FFFFFF"/>
+        <w:spacing w:before="0" w:beforeAutospacing="0" w:after="0" w:afterAutospacing="0" w:line="300" w:lineRule="atLeast"/>
+        <w:textAlignment w:val="baseline"/>
+        <w:rPr>
+          <w:rFonts w:ascii="Segoe UI" w:hAnsi="Segoe UI" w:cs="Segoe UI"/>
+          <w:color w:val="343A41"/>
+          <w:sz w:val="23"/>
+          <w:szCs w:val="23"/>
+        </w:rPr>
+      </w:pPr>
+      <w:r>
+        <w:rPr>
+          <w:rFonts w:ascii="Segoe UI" w:hAnsi="Segoe UI" w:cs="Segoe UI"/>
+          <w:color w:val="343A41"/>
+          <w:sz w:val="23"/>
+          <w:szCs w:val="23"/>
+        </w:rPr>
+        <w:t> </w:t>
+      </w:r>
+    </w:p>
+    <w:p>
+      <w:pPr>
+        <w:pStyle w:val="NormalWeb"/>
+        <w:shd w:val="clear" w:color="auto" w:fill="FFFFFF"/>
+        <w:spacing w:before="0" w:beforeAutospacing="0" w:after="0" w:afterAutospacing="0" w:line="300" w:lineRule="atLeast"/>
+        <w:textAlignment w:val="baseline"/>
+        <w:rPr>
+          <w:rFonts w:ascii="Segoe UI" w:hAnsi="Segoe UI" w:cs="Segoe UI"/>
+          <w:color w:val="343A41"/>
+          <w:sz w:val="23"/>
+          <w:szCs w:val="23"/>
+          <w:lang w:val="en-GB"/>
+        </w:rPr>
+      </w:pPr>
+      <w:r>
+        <w:rPr>
+          <w:rFonts w:ascii="Segoe UI" w:hAnsi="Segoe UI" w:cs="Segoe UI"/>
+          <w:color w:val="343A41"/>
+          <w:sz w:val="23"/>
+          <w:szCs w:val="23"/>
+        </w:rPr>
+        <w:t xml:space="preserve">Also, if you have feedback for Søren and his team on this, please comment </w:t>
+      </w:r>
+      <w:r>
+        <w:rPr>
+          <w:rFonts w:ascii="Segoe UI" w:hAnsi="Segoe UI" w:cs="Segoe UI"/>
+          <w:color w:val="343A41"/>
+          <w:sz w:val="23"/>
+          <w:szCs w:val="23"/>
+          <w:lang w:val="en-GB"/>
+        </w:rPr>
+        <w:t xml:space="preserve">on this Yammer </w:t>
+      </w:r>
+      <w:proofErr w:type="gramStart"/>
+      <w:r>
+        <w:rPr>
+          <w:rFonts w:ascii="Segoe UI" w:hAnsi="Segoe UI" w:cs="Segoe UI"/>
+          <w:color w:val="343A41"/>
+          <w:sz w:val="23"/>
+          <w:szCs w:val="23"/>
+          <w:lang w:val="en-GB"/>
+        </w:rPr>
+        <w:t>thread</w:t>
+      </w:r>
+      <w:proofErr w:type="gramEnd"/>
+    </w:p>
+    <w:p>
+      <w:pPr>
+        <w:pStyle w:val="NormalWeb"/>
+        <w:shd w:val="clear" w:color="auto" w:fill="FFFFFF"/>
+        <w:spacing w:before="0" w:beforeAutospacing="0" w:after="0" w:afterAutospacing="0" w:line="300" w:lineRule="atLeast"/>
+        <w:textAlignment w:val="baseline"/>
+        <w:rPr>
+          <w:rFonts w:ascii="Segoe UI" w:hAnsi="Segoe UI" w:cs="Segoe UI"/>
+          <w:color w:val="343A41"/>
+          <w:sz w:val="23"/>
+          <w:szCs w:val="23"/>
+          <w:lang w:val="en-GB"/>
+        </w:rPr>
+      </w:pPr>
+      <w:hyperlink r:id="rId7" w:history="1">
+        <w:r>
+          <w:rPr>
+            <w:rStyle w:val="Hyperlink"/>
+            <w:rFonts w:ascii="Segoe UI" w:hAnsi="Segoe UI" w:cs="Segoe UI"/>
+            <w:sz w:val="23"/>
+            <w:szCs w:val="23"/>
+          </w:rPr>
+          <w:t>https://www.yammer.com/dynamicsnavdev/threads/2176728709914624</w:t>
+        </w:r>
+      </w:hyperlink>
+      <w:r>
+        <w:rPr>
+          <w:rFonts w:ascii="Segoe UI" w:hAnsi="Segoe UI" w:cs="Segoe UI"/>
+          <w:color w:val="343A41"/>
+          <w:sz w:val="23"/>
+          <w:szCs w:val="23"/>
+          <w:lang w:val="en-GB"/>
+        </w:rPr>
+        <w:t xml:space="preserve"> </w:t>
+      </w:r>
+    </w:p>
+    <w:p>
+      <w:pPr>
+        <w:pStyle w:val="NormalWeb"/>
+        <w:shd w:val="clear" w:color="auto" w:fill="FFFFFF"/>
+        <w:spacing w:before="0" w:beforeAutospacing="0" w:after="0" w:afterAutospacing="0" w:line="300" w:lineRule="atLeast"/>
+        <w:textAlignment w:val="baseline"/>
+        <w:rPr>
+          <w:rFonts w:ascii="Segoe UI" w:hAnsi="Segoe UI" w:cs="Segoe UI"/>
+          <w:color w:val="343A41"/>
+          <w:sz w:val="23"/>
+          <w:szCs w:val="23"/>
+        </w:rPr>
+      </w:pPr>
+      <w:r>
+        <w:rPr>
+          <w:rFonts w:ascii="Segoe UI" w:hAnsi="Segoe UI" w:cs="Segoe UI"/>
+          <w:color w:val="343A41"/>
+          <w:sz w:val="23"/>
+          <w:szCs w:val="23"/>
+        </w:rPr>
+        <w:t> </w:t>
+      </w:r>
+    </w:p>
+    <w:p>
+      <w:pPr>
+        <w:pStyle w:val="NormalWeb"/>
+        <w:shd w:val="clear" w:color="auto" w:fill="FFFFFF"/>
+        <w:spacing w:before="0" w:beforeAutospacing="0" w:after="0" w:afterAutospacing="0" w:line="300" w:lineRule="atLeast"/>
+        <w:textAlignment w:val="baseline"/>
+        <w:rPr>
+          <w:rFonts w:ascii="Segoe UI" w:hAnsi="Segoe UI" w:cs="Segoe UI"/>
+          <w:color w:val="343A41"/>
+          <w:sz w:val="23"/>
+          <w:szCs w:val="23"/>
+        </w:rPr>
+      </w:pPr>
+      <w:r>
+        <w:rPr>
+          <w:rFonts w:ascii="Segoe UI" w:hAnsi="Segoe UI" w:cs="Segoe UI"/>
+          <w:color w:val="343A41"/>
+          <w:sz w:val="23"/>
+          <w:szCs w:val="23"/>
+        </w:rPr>
+        <w:t xml:space="preserve">Onboarding comes with an extensibility </w:t>
+      </w:r>
+      <w:proofErr w:type="gramStart"/>
+      <w:r>
+        <w:rPr>
+          <w:rFonts w:ascii="Segoe UI" w:hAnsi="Segoe UI" w:cs="Segoe UI"/>
+          <w:color w:val="343A41"/>
+          <w:sz w:val="23"/>
+          <w:szCs w:val="23"/>
+        </w:rPr>
+        <w:t>story</w:t>
+      </w:r>
+      <w:proofErr w:type="gramEnd"/>
+      <w:r>
+        <w:rPr>
+          <w:rFonts w:ascii="Segoe UI" w:hAnsi="Segoe UI" w:cs="Segoe UI"/>
+          <w:color w:val="343A41"/>
+          <w:sz w:val="23"/>
+          <w:szCs w:val="23"/>
+        </w:rPr>
+        <w:t xml:space="preserve"> and this will also work in the onboarding telemetry. So, as an ISV you might want to start thinking about your scenarios so that you can get customers onboarded (and get insights on this in telemetry). </w:t>
+      </w:r>
+    </w:p>
+    <w:p>
+      <w:pPr>
+        <w:pStyle w:val="NormalWeb"/>
+        <w:shd w:val="clear" w:color="auto" w:fill="FFFFFF"/>
+        <w:spacing w:before="0" w:beforeAutospacing="0" w:after="0" w:afterAutospacing="0" w:line="300" w:lineRule="atLeast"/>
+        <w:textAlignment w:val="baseline"/>
+        <w:rPr>
+          <w:rFonts w:ascii="Segoe UI" w:hAnsi="Segoe UI" w:cs="Segoe UI"/>
+          <w:color w:val="343A41"/>
+          <w:sz w:val="23"/>
+          <w:szCs w:val="23"/>
+        </w:rPr>
+      </w:pPr>
+      <w:r>
+        <w:rPr>
+          <w:rFonts w:ascii="Segoe UI" w:hAnsi="Segoe UI" w:cs="Segoe UI"/>
+          <w:color w:val="343A41"/>
+          <w:sz w:val="23"/>
+          <w:szCs w:val="23"/>
+        </w:rPr>
+        <w:t> </w:t>
+      </w:r>
+    </w:p>
+    <w:p>
+      <w:pPr>
+        <w:pStyle w:val="NormalWeb"/>
+        <w:shd w:val="clear" w:color="auto" w:fill="FFFFFF"/>
+        <w:spacing w:before="0" w:beforeAutospacing="0" w:after="0" w:afterAutospacing="0" w:line="300" w:lineRule="atLeast"/>
+        <w:textAlignment w:val="baseline"/>
+        <w:rPr>
+          <w:rFonts w:ascii="Segoe UI" w:hAnsi="Segoe UI" w:cs="Segoe UI"/>
+          <w:color w:val="343A41"/>
+          <w:sz w:val="23"/>
+          <w:szCs w:val="23"/>
+        </w:rPr>
+      </w:pPr>
+      <w:r>
+        <w:rPr>
+          <w:rFonts w:ascii="Segoe UI" w:hAnsi="Segoe UI" w:cs="Segoe UI"/>
+          <w:color w:val="343A41"/>
+          <w:sz w:val="23"/>
+          <w:szCs w:val="23"/>
+        </w:rPr>
+        <w:lastRenderedPageBreak/>
+        <w:t>PBI apps (for VARs and ISVs) will be updated in the May 2023 release to show this data. Stay tuned.</w:t>
+      </w:r>
+    </w:p>
+    <w:p>
+      <w:pPr>
+        <w:pStyle w:val="NormalWeb"/>
+        <w:shd w:val="clear" w:color="auto" w:fill="FFFFFF"/>
+        <w:spacing w:before="0" w:beforeAutospacing="0" w:after="0" w:afterAutospacing="0" w:line="300" w:lineRule="atLeast"/>
+        <w:textAlignment w:val="baseline"/>
+        <w:rPr>
+          <w:rFonts w:ascii="Segoe UI" w:hAnsi="Segoe UI" w:cs="Segoe UI"/>
+          <w:color w:val="343A41"/>
+          <w:sz w:val="23"/>
+          <w:szCs w:val="23"/>
+        </w:rPr>
+      </w:pPr>
+      <w:r>
+        <w:rPr>
+          <w:rFonts w:ascii="Segoe UI" w:hAnsi="Segoe UI" w:cs="Segoe UI"/>
+          <w:color w:val="343A41"/>
+          <w:sz w:val="23"/>
+          <w:szCs w:val="23"/>
+        </w:rPr>
+        <w:t> </w:t>
+      </w:r>
+    </w:p>
+    <w:p>
+      <w:pPr>
+        <w:pStyle w:val="NormalWeb"/>
+        <w:shd w:val="clear" w:color="auto" w:fill="FFFFFF"/>
+        <w:spacing w:before="0" w:beforeAutospacing="0" w:after="0" w:afterAutospacing="0" w:line="300" w:lineRule="atLeast"/>
+        <w:textAlignment w:val="baseline"/>
+        <w:rPr>
+          <w:rFonts w:ascii="Segoe UI" w:hAnsi="Segoe UI" w:cs="Segoe UI"/>
+          <w:color w:val="343A41"/>
+          <w:sz w:val="23"/>
+          <w:szCs w:val="23"/>
+        </w:rPr>
+      </w:pPr>
+      <w:r>
+        <w:rPr>
+          <w:rFonts w:ascii="Segoe UI" w:hAnsi="Segoe UI" w:cs="Segoe UI"/>
+          <w:color w:val="343A41"/>
+          <w:sz w:val="23"/>
+          <w:szCs w:val="23"/>
+        </w:rPr>
+        <w:t>KQL sample</w:t>
+      </w:r>
+    </w:p>
+    <w:p>
+      <w:pPr>
+        <w:pStyle w:val="NormalWeb"/>
+        <w:shd w:val="clear" w:color="auto" w:fill="FFFFFF"/>
+        <w:spacing w:before="0" w:beforeAutospacing="0" w:after="0" w:afterAutospacing="0" w:line="300" w:lineRule="atLeast"/>
+        <w:textAlignment w:val="baseline"/>
+        <w:rPr>
+          <w:rFonts w:ascii="Segoe UI" w:hAnsi="Segoe UI" w:cs="Segoe UI"/>
+          <w:color w:val="343A41"/>
+          <w:sz w:val="23"/>
+          <w:szCs w:val="23"/>
+        </w:rPr>
+      </w:pPr>
+      <w:hyperlink r:id="rId8" w:tgtFrame="_blank" w:tooltip="https://github.com/microsoft/BCTech/blob/master/samples/AppInsights/KQL/Queries/ExampleQueriesForEachArea/Onboarding.kql" w:history="1">
+        <w:r>
+          <w:rPr>
+            <w:rStyle w:val="Hyperlink"/>
+            <w:rFonts w:ascii="Segoe UI" w:hAnsi="Segoe UI" w:cs="Segoe UI"/>
+            <w:color w:val="386CBB"/>
+            <w:sz w:val="23"/>
+            <w:szCs w:val="23"/>
+            <w:bdr w:val="none" w:sz="0" w:space="0" w:color="auto" w:frame="1"/>
+          </w:rPr>
+          <w:t>https://github.com/microsoft/BCTech/blob/master/samples/AppInsights/KQL/Queries/ExampleQueriesForEachArea/Onboarding.kql</w:t>
+        </w:r>
+      </w:hyperlink>
+    </w:p>
+    <w:p>
+      <w:pPr>
+        <w:pStyle w:val="NormalWeb"/>
+        <w:shd w:val="clear" w:color="auto" w:fill="FFFFFF"/>
+        <w:spacing w:before="0" w:beforeAutospacing="0" w:after="0" w:afterAutospacing="0" w:line="300" w:lineRule="atLeast"/>
+        <w:textAlignment w:val="baseline"/>
+        <w:rPr>
+          <w:rFonts w:ascii="Segoe UI" w:hAnsi="Segoe UI" w:cs="Segoe UI"/>
+          <w:color w:val="343A41"/>
+          <w:sz w:val="23"/>
+          <w:szCs w:val="23"/>
+        </w:rPr>
+      </w:pPr>
+      <w:r>
+        <w:rPr>
+          <w:rFonts w:ascii="Segoe UI" w:hAnsi="Segoe UI" w:cs="Segoe UI"/>
+          <w:color w:val="343A41"/>
+          <w:sz w:val="23"/>
+          <w:szCs w:val="23"/>
+        </w:rPr>
+        <w:t> </w:t>
+      </w:r>
+    </w:p>
+    <w:p>
+      <w:pPr>
+        <w:pStyle w:val="NormalWeb"/>
+        <w:shd w:val="clear" w:color="auto" w:fill="FFFFFF"/>
+        <w:spacing w:before="0" w:beforeAutospacing="0" w:after="0" w:afterAutospacing="0" w:line="300" w:lineRule="atLeast"/>
+        <w:ind w:right="60"/>
+        <w:textAlignment w:val="baseline"/>
+        <w:rPr>
+          <w:rFonts w:ascii="Segoe UI" w:hAnsi="Segoe UI" w:cs="Segoe UI"/>
+          <w:color w:val="343A41"/>
+          <w:sz w:val="23"/>
+          <w:szCs w:val="23"/>
+        </w:rPr>
+      </w:pPr>
+      <w:r>
+        <w:rPr>
+          <w:rFonts w:ascii="Segoe UI" w:hAnsi="Segoe UI" w:cs="Segoe UI"/>
+          <w:color w:val="343A41"/>
+          <w:sz w:val="23"/>
+          <w:szCs w:val="23"/>
+        </w:rPr>
+        <w:t>Docs is not updated yet (PR is in review).</w:t>
+      </w:r>
+    </w:p>
+    <w:p>
+      <w:pPr>
         <w:rPr>
           <w:b/>
           <w:bCs/>
           <w:lang w:val="en-GB" w:eastAsia="en-DK"/>
         </w:rPr>
       </w:pPr>
-      <w:r>
+    </w:p>
+    <w:p>
+      <w:pPr>
         <w:rPr>
           <w:b/>
           <w:bCs/>
           <w:lang w:val="en-GB" w:eastAsia="en-DK"/>
         </w:rPr>
-        <w:t xml:space="preserve">New telemetry coming in 22.0: client actions </w:t>
+      </w:pPr>
+    </w:p>
+    <w:p>
+      <w:pPr>
+        <w:rPr>
+          <w:b/>
+          <w:bCs/>
+          <w:lang w:val="en-GB" w:eastAsia="en-DK"/>
+        </w:rPr>
+      </w:pPr>
+      <w:r>
+        <w:rPr>
+          <w:b/>
+          <w:bCs/>
+          <w:lang w:val="en-GB" w:eastAsia="en-DK"/>
+        </w:rPr>
+        <w:t xml:space="preserve">New telemetry coming in 22.0: client </w:t>
+      </w:r>
+      <w:proofErr w:type="gramStart"/>
+      <w:r>
+        <w:rPr>
+          <w:b/>
+          <w:bCs/>
+          <w:lang w:val="en-GB" w:eastAsia="en-DK"/>
+        </w:rPr>
+        <w:t>actions</w:t>
+      </w:r>
+      <w:proofErr w:type="gramEnd"/>
+      <w:r>
+        <w:rPr>
+          <w:b/>
+          <w:bCs/>
+          <w:lang w:val="en-GB" w:eastAsia="en-DK"/>
+        </w:rPr>
+        <w:t xml:space="preserve"> </w:t>
       </w:r>
     </w:p>
     <w:p>
@@ -1970,7 +2685,21 @@
         <w:rPr>
           <w:lang w:val="en-GB" w:eastAsia="en-DK"/>
         </w:rPr>
-        <w:t>Other candidates for client actions are: share, search, help pane opened, tooltip and tooltip link clicked, error message copied to clipboard.  What else would you like to see in telemetry?</w:t>
+        <w:t xml:space="preserve">Other candidates for client actions </w:t>
+      </w:r>
+      <w:proofErr w:type="gramStart"/>
+      <w:r>
+        <w:rPr>
+          <w:lang w:val="en-GB" w:eastAsia="en-DK"/>
+        </w:rPr>
+        <w:t>are:</w:t>
+      </w:r>
+      <w:proofErr w:type="gramEnd"/>
+      <w:r>
+        <w:rPr>
+          <w:lang w:val="en-GB" w:eastAsia="en-DK"/>
+        </w:rPr>
+        <w:t xml:space="preserve"> share, search, help pane opened, tooltip and tooltip link clicked, error message copied to clipboard.  What else would you like to see in telemetry?</w:t>
       </w:r>
     </w:p>
     <w:p>
@@ -2038,7 +2767,7 @@
           <w:lang w:val="en-GB" w:eastAsia="en-DK"/>
         </w:rPr>
       </w:pPr>
-      <w:hyperlink r:id="rId7" w:history="1">
+      <w:hyperlink r:id="rId9" w:history="1">
         <w:r>
           <w:rPr>
             <w:rStyle w:val="Hyperlink"/>
@@ -2132,7 +2861,6 @@
           <w:bdr w:val="none" w:sz="0" w:space="0" w:color="auto" w:frame="1"/>
           <w:lang w:eastAsia="en-DK"/>
         </w:rPr>
-        <w:lastRenderedPageBreak/>
         <w:br/>
       </w:r>
     </w:p>
@@ -2308,8 +3036,21 @@
           <w:bdr w:val="none" w:sz="0" w:space="0" w:color="auto" w:frame="1"/>
           <w:lang w:eastAsia="en-DK"/>
         </w:rPr>
-        <w:t xml:space="preserve"> have been updated accordingly</w:t>
-      </w:r>
+        <w:t xml:space="preserve"> have been updated </w:t>
+      </w:r>
+      <w:proofErr w:type="gramStart"/>
+      <w:r>
+        <w:rPr>
+          <w:rFonts w:ascii="Segoe UI" w:eastAsia="Times New Roman" w:hAnsi="Segoe UI" w:cs="Segoe UI"/>
+          <w:color w:val="343A41"/>
+          <w:sz w:val="21"/>
+          <w:szCs w:val="21"/>
+          <w:bdr w:val="none" w:sz="0" w:space="0" w:color="auto" w:frame="1"/>
+          <w:lang w:eastAsia="en-DK"/>
+        </w:rPr>
+        <w:t>accordingly</w:t>
+      </w:r>
+      <w:proofErr w:type="gramEnd"/>
     </w:p>
     <w:p>
       <w:pPr>
@@ -2358,6 +3099,7 @@
           <w:bdr w:val="none" w:sz="0" w:space="0" w:color="auto" w:frame="1"/>
           <w:lang w:eastAsia="en-DK"/>
         </w:rPr>
+        <w:lastRenderedPageBreak/>
         <w:br/>
       </w:r>
     </w:p>
@@ -2555,7 +3297,31 @@
           <w:bdr w:val="none" w:sz="0" w:space="0" w:color="auto" w:frame="1"/>
           <w:lang w:eastAsia="en-DK"/>
         </w:rPr>
-        <w:t>(remove the space)</w:t>
+        <w:t>(</w:t>
+      </w:r>
+      <w:proofErr w:type="gramStart"/>
+      <w:r>
+        <w:rPr>
+          <w:rFonts w:ascii="Segoe UI" w:eastAsia="Times New Roman" w:hAnsi="Segoe UI" w:cs="Segoe UI"/>
+          <w:color w:val="343A41"/>
+          <w:sz w:val="21"/>
+          <w:szCs w:val="21"/>
+          <w:bdr w:val="none" w:sz="0" w:space="0" w:color="auto" w:frame="1"/>
+          <w:lang w:eastAsia="en-DK"/>
+        </w:rPr>
+        <w:t>remove</w:t>
+      </w:r>
+      <w:proofErr w:type="gramEnd"/>
+      <w:r>
+        <w:rPr>
+          <w:rFonts w:ascii="Segoe UI" w:eastAsia="Times New Roman" w:hAnsi="Segoe UI" w:cs="Segoe UI"/>
+          <w:color w:val="343A41"/>
+          <w:sz w:val="21"/>
+          <w:szCs w:val="21"/>
+          <w:bdr w:val="none" w:sz="0" w:space="0" w:color="auto" w:frame="1"/>
+          <w:lang w:eastAsia="en-DK"/>
+        </w:rPr>
+        <w:t xml:space="preserve"> the space)</w:t>
       </w:r>
     </w:p>
     <w:p>
@@ -2605,7 +3371,31 @@
           <w:bdr w:val="none" w:sz="0" w:space="0" w:color="auto" w:frame="1"/>
           <w:lang w:eastAsia="en-DK"/>
         </w:rPr>
-        <w:t>I also took a look at the docs for this area and have patched a few holes. This will go live in a few days.</w:t>
+        <w:t xml:space="preserve">I also </w:t>
+      </w:r>
+      <w:proofErr w:type="gramStart"/>
+      <w:r>
+        <w:rPr>
+          <w:rFonts w:ascii="Segoe UI" w:eastAsia="Times New Roman" w:hAnsi="Segoe UI" w:cs="Segoe UI"/>
+          <w:color w:val="343A41"/>
+          <w:sz w:val="21"/>
+          <w:szCs w:val="21"/>
+          <w:bdr w:val="none" w:sz="0" w:space="0" w:color="auto" w:frame="1"/>
+          <w:lang w:eastAsia="en-DK"/>
+        </w:rPr>
+        <w:t>took a look</w:t>
+      </w:r>
+      <w:proofErr w:type="gramEnd"/>
+      <w:r>
+        <w:rPr>
+          <w:rFonts w:ascii="Segoe UI" w:eastAsia="Times New Roman" w:hAnsi="Segoe UI" w:cs="Segoe UI"/>
+          <w:color w:val="343A41"/>
+          <w:sz w:val="21"/>
+          <w:szCs w:val="21"/>
+          <w:bdr w:val="none" w:sz="0" w:space="0" w:color="auto" w:frame="1"/>
+          <w:lang w:eastAsia="en-DK"/>
+        </w:rPr>
+        <w:t xml:space="preserve"> at the docs for this area and have patched a few holes. This will go live in a few days.</w:t>
       </w:r>
     </w:p>
     <w:p>
@@ -2797,8 +3587,20 @@
           <w:szCs w:val="21"/>
           <w:lang w:eastAsia="en-DK"/>
         </w:rPr>
-        <w:t>// change as needed</w:t>
-      </w:r>
+        <w:t xml:space="preserve">// change as </w:t>
+      </w:r>
+      <w:proofErr w:type="gramStart"/>
+      <w:r>
+        <w:rPr>
+          <w:rFonts w:ascii="Consolas" w:eastAsia="Times New Roman" w:hAnsi="Consolas" w:cs="Times New Roman"/>
+          <w:color w:val="6A9955"/>
+          <w:sz w:val="21"/>
+          <w:szCs w:val="21"/>
+          <w:lang w:eastAsia="en-DK"/>
+        </w:rPr>
+        <w:t>needed</w:t>
+      </w:r>
+      <w:proofErr w:type="gramEnd"/>
     </w:p>
     <w:p>
       <w:pPr>
@@ -2892,8 +3694,20 @@
           <w:szCs w:val="21"/>
           <w:lang w:eastAsia="en-DK"/>
         </w:rPr>
-        <w:t>'AL0000G7J'</w:t>
-      </w:r>
+        <w:t>'</w:t>
+      </w:r>
+      <w:proofErr w:type="gramStart"/>
+      <w:r>
+        <w:rPr>
+          <w:rFonts w:ascii="Consolas" w:eastAsia="Times New Roman" w:hAnsi="Consolas" w:cs="Times New Roman"/>
+          <w:color w:val="CE9178"/>
+          <w:sz w:val="21"/>
+          <w:szCs w:val="21"/>
+          <w:lang w:eastAsia="en-DK"/>
+        </w:rPr>
+        <w:t>AL0000G7J'</w:t>
+      </w:r>
+      <w:proofErr w:type="gramEnd"/>
     </w:p>
     <w:p>
       <w:pPr>
@@ -3123,7 +3937,6 @@
           <w:szCs w:val="21"/>
           <w:lang w:val="en-US"/>
         </w:rPr>
-        <w:lastRenderedPageBreak/>
         <w:t>Added</w:t>
       </w:r>
       <w:r>
@@ -3440,6 +4253,7 @@
           <w:szCs w:val="21"/>
           <w:lang w:val="en-US"/>
         </w:rPr>
+        <w:lastRenderedPageBreak/>
         <w:t>Error message t</w:t>
       </w:r>
       <w:proofErr w:type="spellStart"/>
@@ -3523,6 +4337,7 @@
         <w:t xml:space="preserve"> in the custom dimension </w:t>
       </w:r>
       <w:proofErr w:type="spellStart"/>
+      <w:proofErr w:type="gramStart"/>
       <w:r>
         <w:rPr>
           <w:rFonts w:ascii="Segoe UI" w:hAnsi="Segoe UI" w:cs="Segoe UI"/>
@@ -3533,6 +4348,7 @@
         <w:t>alEnglishLanguageDiagnosticsMessage</w:t>
       </w:r>
       <w:proofErr w:type="spellEnd"/>
+      <w:proofErr w:type="gramEnd"/>
     </w:p>
     <w:p>
       <w:pPr>
@@ -3588,6 +4404,7 @@
         <w:t xml:space="preserve"> in the custom dimension </w:t>
       </w:r>
       <w:proofErr w:type="spellStart"/>
+      <w:proofErr w:type="gramStart"/>
       <w:r>
         <w:rPr>
           <w:rFonts w:ascii="Segoe UI" w:hAnsi="Segoe UI" w:cs="Segoe UI"/>
@@ -3598,6 +4415,7 @@
         <w:t>requestQueueTime</w:t>
       </w:r>
       <w:proofErr w:type="spellEnd"/>
+      <w:proofErr w:type="gramEnd"/>
     </w:p>
     <w:p>
       <w:pPr>
@@ -3630,7 +4448,21 @@
         <w:rPr>
           <w:lang w:val="en-GB" w:eastAsia="en-DK"/>
         </w:rPr>
-        <w:t>to help troubleshoot 400 return code signal.</w:t>
+        <w:t xml:space="preserve">to help troubleshoot 400 return code </w:t>
+      </w:r>
+      <w:proofErr w:type="gramStart"/>
+      <w:r>
+        <w:rPr>
+          <w:lang w:val="en-GB" w:eastAsia="en-DK"/>
+        </w:rPr>
+        <w:t>signal</w:t>
+      </w:r>
+      <w:proofErr w:type="gramEnd"/>
+      <w:r>
+        <w:rPr>
+          <w:lang w:val="en-GB" w:eastAsia="en-DK"/>
+        </w:rPr>
+        <w:t>.</w:t>
       </w:r>
     </w:p>
     <w:p>
@@ -3719,6 +4551,7 @@
         <w:t xml:space="preserve"> and </w:t>
       </w:r>
       <w:proofErr w:type="spellStart"/>
+      <w:proofErr w:type="gramStart"/>
       <w:r>
         <w:rPr>
           <w:rFonts w:ascii="Segoe UI" w:hAnsi="Segoe UI" w:cs="Segoe UI"/>
@@ -3729,6 +4562,7 @@
         <w:t>sqlStatements</w:t>
       </w:r>
       <w:proofErr w:type="spellEnd"/>
+      <w:proofErr w:type="gramEnd"/>
       <w:r>
         <w:rPr>
           <w:rFonts w:ascii="Segoe UI" w:hAnsi="Segoe UI" w:cs="Segoe UI"/>
@@ -3878,6 +4712,7 @@
         <w:t xml:space="preserve"> and </w:t>
       </w:r>
       <w:proofErr w:type="spellStart"/>
+      <w:proofErr w:type="gramStart"/>
       <w:r>
         <w:rPr>
           <w:rFonts w:ascii="Segoe UI" w:hAnsi="Segoe UI" w:cs="Segoe UI"/>
@@ -3889,6 +4724,7 @@
       </w:r>
       <w:bookmarkEnd w:id="1"/>
       <w:proofErr w:type="spellEnd"/>
+      <w:proofErr w:type="gramEnd"/>
     </w:p>
     <w:p>
       <w:r>
@@ -3897,7 +4733,7 @@
         </w:rPr>
         <w:t xml:space="preserve">KQL samples might already have been updated, see </w:t>
       </w:r>
-      <w:hyperlink r:id="rId8" w:history="1">
+      <w:hyperlink r:id="rId10" w:history="1">
         <w:proofErr w:type="spellStart"/>
         <w:r>
           <w:rPr>
@@ -4033,7 +4869,18 @@
           <w:szCs w:val="21"/>
           <w:lang w:val="en-US"/>
         </w:rPr>
-        <w:t>Information on files blocked from upload due to malware scanning (only in the online version).</w:t>
+        <w:t>Information on files blocked from upload due to malware scanning (only in the online version</w:t>
+      </w:r>
+      <w:proofErr w:type="gramStart"/>
+      <w:r>
+        <w:rPr>
+          <w:rFonts w:ascii="Segoe UI" w:hAnsi="Segoe UI" w:cs="Segoe UI"/>
+          <w:color w:val="24292F"/>
+          <w:sz w:val="21"/>
+          <w:szCs w:val="21"/>
+          <w:lang w:val="en-US"/>
+        </w:rPr>
+        <w:t>).</w:t>
       </w:r>
       <w:r>
         <w:rPr>
@@ -4041,6 +4888,7 @@
         </w:rPr>
         <w:t>.</w:t>
       </w:r>
+      <w:proofErr w:type="gramEnd"/>
     </w:p>
     <w:p>
       <w:pPr>
@@ -4057,7 +4905,21 @@
         <w:rPr>
           <w:lang w:val="en-GB" w:eastAsia="en-DK"/>
         </w:rPr>
-        <w:t>Error codes in failed OData calls to help troubleshoot 400 return code signal.</w:t>
+        <w:t xml:space="preserve">Error codes in failed OData calls to help troubleshoot 400 return code </w:t>
+      </w:r>
+      <w:proofErr w:type="gramStart"/>
+      <w:r>
+        <w:rPr>
+          <w:lang w:val="en-GB" w:eastAsia="en-DK"/>
+        </w:rPr>
+        <w:t>signal</w:t>
+      </w:r>
+      <w:proofErr w:type="gramEnd"/>
+      <w:r>
+        <w:rPr>
+          <w:lang w:val="en-GB" w:eastAsia="en-DK"/>
+        </w:rPr>
+        <w:t>.</w:t>
       </w:r>
     </w:p>
     <w:p>
@@ -4127,7 +4989,6 @@
           <w:bCs/>
           <w:lang w:val="en-US"/>
         </w:rPr>
-        <w:lastRenderedPageBreak/>
         <w:t xml:space="preserve">Deprecated in 22.0: </w:t>
       </w:r>
       <w:r>
@@ -4199,19 +5060,27 @@
         <w:rPr>
           <w:lang w:val="en-US"/>
         </w:rPr>
-        <w:t>Well, for 2023 release wave 2</w:t>
-      </w:r>
-    </w:p>
-    <w:p>
-      <w:pPr>
+        <w:t xml:space="preserve">Well, for 2023 release wave </w:t>
+      </w:r>
+      <w:proofErr w:type="gramStart"/>
+      <w:r>
         <w:rPr>
           <w:lang w:val="en-US"/>
         </w:rPr>
-      </w:pPr>
-      <w:r>
+        <w:t>2</w:t>
+      </w:r>
+      <w:proofErr w:type="gramEnd"/>
+    </w:p>
+    <w:p>
+      <w:pPr>
         <w:rPr>
           <w:lang w:val="en-US"/>
         </w:rPr>
+      </w:pPr>
+      <w:r>
+        <w:rPr>
+          <w:lang w:val="en-US"/>
+        </w:rPr>
         <w:t>&lt;insert screenshot&gt;</w:t>
       </w:r>
     </w:p>
@@ -4221,7 +5090,7 @@
           <w:lang w:val="en-GB"/>
         </w:rPr>
       </w:pPr>
-      <w:hyperlink r:id="rId9" w:anchor="business-central-telemetry-using-an-instrumentation-key-removal" w:history="1">
+      <w:hyperlink r:id="rId11" w:anchor="business-central-telemetry-using-an-instrumentation-key-removal" w:history="1">
         <w:r>
           <w:rPr>
             <w:rStyle w:val="Hyperlink"/>
@@ -4448,7 +5317,27 @@
           <w:sz w:val="23"/>
           <w:szCs w:val="23"/>
         </w:rPr>
-        <w:t>When doing the post mortem of the incident, we decided to do something about this. Hopefully, you can use this to check if your apps/</w:t>
+        <w:t xml:space="preserve">When doing the </w:t>
+      </w:r>
+      <w:proofErr w:type="gramStart"/>
+      <w:r>
+        <w:rPr>
+          <w:rFonts w:ascii="Segoe UI" w:hAnsi="Segoe UI" w:cs="Segoe UI"/>
+          <w:color w:val="343A41"/>
+          <w:sz w:val="23"/>
+          <w:szCs w:val="23"/>
+        </w:rPr>
+        <w:t>post mortem</w:t>
+      </w:r>
+      <w:proofErr w:type="gramEnd"/>
+      <w:r>
+        <w:rPr>
+          <w:rFonts w:ascii="Segoe UI" w:hAnsi="Segoe UI" w:cs="Segoe UI"/>
+          <w:color w:val="343A41"/>
+          <w:sz w:val="23"/>
+          <w:szCs w:val="23"/>
+        </w:rPr>
+        <w:t xml:space="preserve"> of the incident, we decided to do something about this. Hopefully, you can use this to check if your apps/</w:t>
       </w:r>
       <w:proofErr w:type="spellStart"/>
       <w:r>
@@ -4514,7 +5403,27 @@
           <w:sz w:val="23"/>
           <w:szCs w:val="23"/>
         </w:rPr>
-        <w:t xml:space="preserve">First, we have added new content on the developer performance tuning guide docs, see attached pdf </w:t>
+        <w:t xml:space="preserve">First, we have added new content on the developer performance tuning guide docs, see attached </w:t>
+      </w:r>
+      <w:proofErr w:type="gramStart"/>
+      <w:r>
+        <w:rPr>
+          <w:rFonts w:ascii="Segoe UI" w:hAnsi="Segoe UI" w:cs="Segoe UI"/>
+          <w:color w:val="343A41"/>
+          <w:sz w:val="23"/>
+          <w:szCs w:val="23"/>
+        </w:rPr>
+        <w:t>pdf</w:t>
+      </w:r>
+      <w:proofErr w:type="gramEnd"/>
+      <w:r>
+        <w:rPr>
+          <w:rFonts w:ascii="Segoe UI" w:hAnsi="Segoe UI" w:cs="Segoe UI"/>
+          <w:color w:val="343A41"/>
+          <w:sz w:val="23"/>
+          <w:szCs w:val="23"/>
+        </w:rPr>
+        <w:t xml:space="preserve"> </w:t>
       </w:r>
     </w:p>
     <w:p>
@@ -4530,7 +5439,7 @@
           <w:szCs w:val="23"/>
         </w:rPr>
       </w:pPr>
-      <w:hyperlink r:id="rId10" w:anchor="outgoing-web-service-calls-block-al-execution" w:tgtFrame="_blank" w:tooltip="https://learn.microsoft.com/en-us/dynamics365/business-central/dev-itpro/performance/performance-developer#outgoing-web-service-calls-block-al-execution" w:history="1">
+      <w:hyperlink r:id="rId12" w:anchor="outgoing-web-service-calls-block-al-execution" w:tgtFrame="_blank" w:tooltip="https://learn.microsoft.com/en-us/dynamics365/business-central/dev-itpro/performance/performance-developer#outgoing-web-service-calls-block-al-execution" w:history="1">
         <w:r>
           <w:rPr>
             <w:rStyle w:val="Hyperlink"/>
@@ -4564,7 +5473,27 @@
           <w:sz w:val="23"/>
           <w:szCs w:val="23"/>
         </w:rPr>
-        <w:t>(this will go live on docs next week)</w:t>
+        <w:t>(</w:t>
+      </w:r>
+      <w:proofErr w:type="gramStart"/>
+      <w:r>
+        <w:rPr>
+          <w:rFonts w:ascii="Segoe UI" w:hAnsi="Segoe UI" w:cs="Segoe UI"/>
+          <w:color w:val="343A41"/>
+          <w:sz w:val="23"/>
+          <w:szCs w:val="23"/>
+        </w:rPr>
+        <w:t>this</w:t>
+      </w:r>
+      <w:proofErr w:type="gramEnd"/>
+      <w:r>
+        <w:rPr>
+          <w:rFonts w:ascii="Segoe UI" w:hAnsi="Segoe UI" w:cs="Segoe UI"/>
+          <w:color w:val="343A41"/>
+          <w:sz w:val="23"/>
+          <w:szCs w:val="23"/>
+        </w:rPr>
+        <w:t xml:space="preserve"> will go live on docs next week)</w:t>
       </w:r>
     </w:p>
     <w:p>
@@ -4613,6 +5542,7 @@
         <w:t xml:space="preserve">Second, we have added a new alerting KQL query to </w:t>
       </w:r>
       <w:proofErr w:type="spellStart"/>
+      <w:proofErr w:type="gramStart"/>
       <w:r>
         <w:rPr>
           <w:rFonts w:ascii="Segoe UI" w:hAnsi="Segoe UI" w:cs="Segoe UI"/>
@@ -4623,6 +5553,7 @@
         <w:t>BCTech</w:t>
       </w:r>
       <w:proofErr w:type="spellEnd"/>
+      <w:proofErr w:type="gramEnd"/>
     </w:p>
     <w:p>
       <w:pPr>
@@ -4637,7 +5568,7 @@
           <w:szCs w:val="23"/>
         </w:rPr>
       </w:pPr>
-      <w:hyperlink r:id="rId11" w:anchor=":~:text=LoginPerformance.kql-,Login%20performance,Performance,-VAR/ISV" w:tgtFrame="_blank" w:tooltip="https://github.com/microsoft/BCTech/tree/master/samples/AppInsights/Alerts#:~:text=LoginPerformance.kql-,Login%20performance,Performance,-VAR/ISV" w:history="1">
+      <w:hyperlink r:id="rId13" w:anchor=":~:text=LoginPerformance.kql-,Login%20performance,Performance,-VAR/ISV" w:tgtFrame="_blank" w:tooltip="https://github.com/microsoft/BCTech/tree/master/samples/AppInsights/Alerts#:~:text=LoginPerformance.kql-,Login%20performance,Performance,-VAR/ISV" w:history="1">
         <w:r>
           <w:rPr>
             <w:rStyle w:val="Hyperlink"/>
@@ -4871,6 +5802,7 @@
         <w:rPr>
           <w:lang w:val="en-GB" w:eastAsia="en-DK"/>
         </w:rPr>
+        <w:lastRenderedPageBreak/>
         <w:t xml:space="preserve">Videos: </w:t>
       </w:r>
       <w:r>
@@ -5047,8 +5979,17 @@
           <w:rFonts w:ascii="Segoe UI Emoji" w:eastAsia="Segoe UI Emoji" w:hAnsi="Segoe UI Emoji" w:cs="Segoe UI Emoji"/>
           <w:lang w:val="en-GB"/>
         </w:rPr>
-        <w:t>Do it here</w:t>
-      </w:r>
+        <w:t xml:space="preserve">Do it </w:t>
+      </w:r>
+      <w:proofErr w:type="gramStart"/>
+      <w:r>
+        <w:rPr>
+          <w:rFonts w:ascii="Segoe UI Emoji" w:eastAsia="Segoe UI Emoji" w:hAnsi="Segoe UI Emoji" w:cs="Segoe UI Emoji"/>
+          <w:lang w:val="en-GB"/>
+        </w:rPr>
+        <w:t>here</w:t>
+      </w:r>
+      <w:proofErr w:type="gramEnd"/>
     </w:p>
     <w:p>
       <w:pPr>
@@ -6831,6 +7772,155 @@
       </w:pPr>
       <w:rPr>
         <w:rFonts w:ascii="Wingdings" w:hAnsi="Wingdings" w:hint="default"/>
+      </w:rPr>
+    </w:lvl>
+  </w:abstractNum>
+  <w:abstractNum w:abstractNumId="15" w15:restartNumberingAfterBreak="0">
+    <w:nsid w:val="7DBD2067"/>
+    <w:multiLevelType w:val="multilevel"/>
+    <w:tmpl w:val="90383768"/>
+    <w:lvl w:ilvl="0">
+      <w:start w:val="1"/>
+      <w:numFmt w:val="bullet"/>
+      <w:lvlText w:val=""/>
+      <w:lvlJc w:val="left"/>
+      <w:pPr>
+        <w:tabs>
+          <w:tab w:val="num" w:pos="720"/>
+        </w:tabs>
+        <w:ind w:left="720" w:hanging="360"/>
+      </w:pPr>
+      <w:rPr>
+        <w:rFonts w:ascii="Symbol" w:hAnsi="Symbol" w:hint="default"/>
+        <w:sz w:val="20"/>
+      </w:rPr>
+    </w:lvl>
+    <w:lvl w:ilvl="1" w:tentative="1">
+      <w:start w:val="1"/>
+      <w:numFmt w:val="bullet"/>
+      <w:lvlText w:val=""/>
+      <w:lvlJc w:val="left"/>
+      <w:pPr>
+        <w:tabs>
+          <w:tab w:val="num" w:pos="1440"/>
+        </w:tabs>
+        <w:ind w:left="1440" w:hanging="360"/>
+      </w:pPr>
+      <w:rPr>
+        <w:rFonts w:ascii="Symbol" w:hAnsi="Symbol" w:hint="default"/>
+        <w:sz w:val="20"/>
+      </w:rPr>
+    </w:lvl>
+    <w:lvl w:ilvl="2" w:tentative="1">
+      <w:start w:val="1"/>
+      <w:numFmt w:val="bullet"/>
+      <w:lvlText w:val=""/>
+      <w:lvlJc w:val="left"/>
+      <w:pPr>
+        <w:tabs>
+          <w:tab w:val="num" w:pos="2160"/>
+        </w:tabs>
+        <w:ind w:left="2160" w:hanging="360"/>
+      </w:pPr>
+      <w:rPr>
+        <w:rFonts w:ascii="Symbol" w:hAnsi="Symbol" w:hint="default"/>
+        <w:sz w:val="20"/>
+      </w:rPr>
+    </w:lvl>
+    <w:lvl w:ilvl="3" w:tentative="1">
+      <w:start w:val="1"/>
+      <w:numFmt w:val="bullet"/>
+      <w:lvlText w:val=""/>
+      <w:lvlJc w:val="left"/>
+      <w:pPr>
+        <w:tabs>
+          <w:tab w:val="num" w:pos="2880"/>
+        </w:tabs>
+        <w:ind w:left="2880" w:hanging="360"/>
+      </w:pPr>
+      <w:rPr>
+        <w:rFonts w:ascii="Symbol" w:hAnsi="Symbol" w:hint="default"/>
+        <w:sz w:val="20"/>
+      </w:rPr>
+    </w:lvl>
+    <w:lvl w:ilvl="4" w:tentative="1">
+      <w:start w:val="1"/>
+      <w:numFmt w:val="bullet"/>
+      <w:lvlText w:val=""/>
+      <w:lvlJc w:val="left"/>
+      <w:pPr>
+        <w:tabs>
+          <w:tab w:val="num" w:pos="3600"/>
+        </w:tabs>
+        <w:ind w:left="3600" w:hanging="360"/>
+      </w:pPr>
+      <w:rPr>
+        <w:rFonts w:ascii="Symbol" w:hAnsi="Symbol" w:hint="default"/>
+        <w:sz w:val="20"/>
+      </w:rPr>
+    </w:lvl>
+    <w:lvl w:ilvl="5" w:tentative="1">
+      <w:start w:val="1"/>
+      <w:numFmt w:val="bullet"/>
+      <w:lvlText w:val=""/>
+      <w:lvlJc w:val="left"/>
+      <w:pPr>
+        <w:tabs>
+          <w:tab w:val="num" w:pos="4320"/>
+        </w:tabs>
+        <w:ind w:left="4320" w:hanging="360"/>
+      </w:pPr>
+      <w:rPr>
+        <w:rFonts w:ascii="Symbol" w:hAnsi="Symbol" w:hint="default"/>
+        <w:sz w:val="20"/>
+      </w:rPr>
+    </w:lvl>
+    <w:lvl w:ilvl="6" w:tentative="1">
+      <w:start w:val="1"/>
+      <w:numFmt w:val="bullet"/>
+      <w:lvlText w:val=""/>
+      <w:lvlJc w:val="left"/>
+      <w:pPr>
+        <w:tabs>
+          <w:tab w:val="num" w:pos="5040"/>
+        </w:tabs>
+        <w:ind w:left="5040" w:hanging="360"/>
+      </w:pPr>
+      <w:rPr>
+        <w:rFonts w:ascii="Symbol" w:hAnsi="Symbol" w:hint="default"/>
+        <w:sz w:val="20"/>
+      </w:rPr>
+    </w:lvl>
+    <w:lvl w:ilvl="7" w:tentative="1">
+      <w:start w:val="1"/>
+      <w:numFmt w:val="bullet"/>
+      <w:lvlText w:val=""/>
+      <w:lvlJc w:val="left"/>
+      <w:pPr>
+        <w:tabs>
+          <w:tab w:val="num" w:pos="5760"/>
+        </w:tabs>
+        <w:ind w:left="5760" w:hanging="360"/>
+      </w:pPr>
+      <w:rPr>
+        <w:rFonts w:ascii="Symbol" w:hAnsi="Symbol" w:hint="default"/>
+        <w:sz w:val="20"/>
+      </w:rPr>
+    </w:lvl>
+    <w:lvl w:ilvl="8" w:tentative="1">
+      <w:start w:val="1"/>
+      <w:numFmt w:val="bullet"/>
+      <w:lvlText w:val=""/>
+      <w:lvlJc w:val="left"/>
+      <w:pPr>
+        <w:tabs>
+          <w:tab w:val="num" w:pos="6480"/>
+        </w:tabs>
+        <w:ind w:left="6480" w:hanging="360"/>
+      </w:pPr>
+      <w:rPr>
+        <w:rFonts w:ascii="Symbol" w:hAnsi="Symbol" w:hint="default"/>
+        <w:sz w:val="20"/>
       </w:rPr>
     </w:lvl>
   </w:abstractNum>
@@ -6905,6 +7995,9 @@
   </w:num>
   <w:num w:numId="15" w16cid:durableId="1925724485">
     <w:abstractNumId w:val="6"/>
+  </w:num>
+  <w:num w:numId="16" w16cid:durableId="200173412">
+    <w:abstractNumId w:val="15"/>
   </w:num>
 </w:numbering>
 </file>

</xml_diff>

<commit_message>
two jq new dimensions in 21.5
</commit_message>
<xml_diff>
--- a/samples/AppInsights/News/2023-04-01-Whats new in Dynamics 365 Business Central telemetry - April 2023.docx
+++ b/samples/AppInsights/News/2023-04-01-Whats new in Dynamics 365 Business Central telemetry - April 2023.docx
@@ -1934,7 +1934,67 @@
       </w:pPr>
       <w:bookmarkStart w:id="0" w:name="_Hlk127604065"/>
     </w:p>
-    <w:bookmarkEnd w:id="0"/>
+    <w:p>
+      <w:pPr>
+        <w:rPr>
+          <w:rStyle w:val="Strong"/>
+          <w:rFonts w:ascii="inherit" w:hAnsi="inherit" w:cs="Segoe UI"/>
+          <w:color w:val="343A41"/>
+          <w:sz w:val="23"/>
+          <w:szCs w:val="23"/>
+          <w:bdr w:val="none" w:sz="0" w:space="0" w:color="auto" w:frame="1"/>
+          <w:lang w:val="en-GB"/>
+        </w:rPr>
+      </w:pPr>
+      <w:r>
+        <w:rPr>
+          <w:rStyle w:val="Strong"/>
+          <w:rFonts w:ascii="inherit" w:hAnsi="inherit" w:cs="Segoe UI"/>
+          <w:color w:val="343A41"/>
+          <w:sz w:val="23"/>
+          <w:szCs w:val="23"/>
+          <w:bdr w:val="none" w:sz="0" w:space="0" w:color="auto" w:frame="1"/>
+          <w:lang w:val="en-GB"/>
+        </w:rPr>
+        <w:t xml:space="preserve">Company initialized </w:t>
+      </w:r>
+      <w:r>
+        <w:rPr>
+          <w:rStyle w:val="Strong"/>
+          <w:rFonts w:ascii="inherit" w:hAnsi="inherit" w:cs="Segoe UI"/>
+          <w:color w:val="343A41"/>
+          <w:sz w:val="23"/>
+          <w:szCs w:val="23"/>
+          <w:bdr w:val="none" w:sz="0" w:space="0" w:color="auto" w:frame="1"/>
+        </w:rPr>
+        <w:t xml:space="preserve">telemetry in </w:t>
+      </w:r>
+      <w:proofErr w:type="gramStart"/>
+      <w:r>
+        <w:rPr>
+          <w:rStyle w:val="Strong"/>
+          <w:rFonts w:ascii="inherit" w:hAnsi="inherit" w:cs="Segoe UI"/>
+          <w:color w:val="343A41"/>
+          <w:sz w:val="23"/>
+          <w:szCs w:val="23"/>
+          <w:bdr w:val="none" w:sz="0" w:space="0" w:color="auto" w:frame="1"/>
+        </w:rPr>
+        <w:t>22.</w:t>
+      </w:r>
+      <w:r>
+        <w:rPr>
+          <w:rStyle w:val="Strong"/>
+          <w:rFonts w:ascii="inherit" w:hAnsi="inherit" w:cs="Segoe UI"/>
+          <w:color w:val="343A41"/>
+          <w:sz w:val="23"/>
+          <w:szCs w:val="23"/>
+          <w:bdr w:val="none" w:sz="0" w:space="0" w:color="auto" w:frame="1"/>
+          <w:lang w:val="en-GB"/>
+        </w:rPr>
+        <w:t>0</w:t>
+      </w:r>
+      <w:proofErr w:type="gramEnd"/>
+    </w:p>
     <w:p>
       <w:pPr>
         <w:pStyle w:val="NormalWeb"/>
@@ -1946,8 +2006,1048 @@
           <w:color w:val="343A41"/>
           <w:sz w:val="23"/>
           <w:szCs w:val="23"/>
-        </w:rPr>
-      </w:pPr>
+          <w:lang w:val="en-GB"/>
+        </w:rPr>
+      </w:pPr>
+      <w:r>
+        <w:rPr>
+          <w:rFonts w:ascii="Segoe UI" w:hAnsi="Segoe UI" w:cs="Segoe UI"/>
+          <w:color w:val="343A41"/>
+          <w:sz w:val="23"/>
+          <w:szCs w:val="23"/>
+        </w:rPr>
+        <w:t>We are adding telemetry on the event</w:t>
+      </w:r>
+      <w:r>
+        <w:rPr>
+          <w:rFonts w:ascii="Segoe UI" w:hAnsi="Segoe UI" w:cs="Segoe UI"/>
+          <w:color w:val="343A41"/>
+          <w:sz w:val="23"/>
+          <w:szCs w:val="23"/>
+          <w:lang w:val="en-GB"/>
+        </w:rPr>
+        <w:t xml:space="preserve"> </w:t>
+      </w:r>
+      <w:proofErr w:type="spellStart"/>
+      <w:r>
+        <w:rPr>
+          <w:rFonts w:ascii="Segoe UI" w:hAnsi="Segoe UI" w:cs="Segoe UI"/>
+          <w:color w:val="343A41"/>
+          <w:sz w:val="23"/>
+          <w:szCs w:val="23"/>
+          <w:lang w:val="en-GB"/>
+        </w:rPr>
+        <w:t>OnCompanyInitialized</w:t>
+      </w:r>
+      <w:proofErr w:type="spellEnd"/>
+      <w:r>
+        <w:rPr>
+          <w:rFonts w:ascii="Segoe UI" w:hAnsi="Segoe UI" w:cs="Segoe UI"/>
+          <w:color w:val="343A41"/>
+          <w:sz w:val="23"/>
+          <w:szCs w:val="23"/>
+          <w:lang w:val="en-GB"/>
+        </w:rPr>
+        <w:t>.</w:t>
+      </w:r>
+    </w:p>
+    <w:p>
+      <w:pPr>
+        <w:rPr>
+          <w:lang w:val="en-GB" w:eastAsia="en-DK"/>
+        </w:rPr>
+      </w:pPr>
+    </w:p>
+    <w:p>
+      <w:pPr>
+        <w:shd w:val="clear" w:color="auto" w:fill="1E1E1E"/>
+        <w:spacing w:after="0" w:line="285" w:lineRule="atLeast"/>
+        <w:rPr>
+          <w:rFonts w:ascii="Consolas" w:eastAsia="Times New Roman" w:hAnsi="Consolas" w:cs="Times New Roman"/>
+          <w:color w:val="D4D4D4"/>
+          <w:sz w:val="21"/>
+          <w:szCs w:val="21"/>
+          <w:lang w:eastAsia="en-DK"/>
+        </w:rPr>
+      </w:pPr>
+      <w:r>
+        <w:rPr>
+          <w:rFonts w:ascii="Consolas" w:eastAsia="Times New Roman" w:hAnsi="Consolas" w:cs="Times New Roman"/>
+          <w:color w:val="6A9955"/>
+          <w:sz w:val="21"/>
+          <w:szCs w:val="21"/>
+          <w:lang w:eastAsia="en-DK"/>
+        </w:rPr>
+        <w:t>// initialize company</w:t>
+      </w:r>
+    </w:p>
+    <w:p>
+      <w:pPr>
+        <w:shd w:val="clear" w:color="auto" w:fill="1E1E1E"/>
+        <w:spacing w:after="0" w:line="285" w:lineRule="atLeast"/>
+        <w:rPr>
+          <w:rFonts w:ascii="Consolas" w:eastAsia="Times New Roman" w:hAnsi="Consolas" w:cs="Times New Roman"/>
+          <w:color w:val="D4D4D4"/>
+          <w:sz w:val="21"/>
+          <w:szCs w:val="21"/>
+          <w:lang w:eastAsia="en-DK"/>
+        </w:rPr>
+      </w:pPr>
+      <w:r>
+        <w:rPr>
+          <w:rFonts w:ascii="Consolas" w:eastAsia="Times New Roman" w:hAnsi="Consolas" w:cs="Times New Roman"/>
+          <w:color w:val="6A9955"/>
+          <w:sz w:val="21"/>
+          <w:szCs w:val="21"/>
+          <w:lang w:eastAsia="en-DK"/>
+        </w:rPr>
+        <w:t>// Introduced in version 22.0</w:t>
+      </w:r>
+    </w:p>
+    <w:p>
+      <w:pPr>
+        <w:shd w:val="clear" w:color="auto" w:fill="1E1E1E"/>
+        <w:spacing w:after="0" w:line="285" w:lineRule="atLeast"/>
+        <w:rPr>
+          <w:rFonts w:ascii="Consolas" w:eastAsia="Times New Roman" w:hAnsi="Consolas" w:cs="Times New Roman"/>
+          <w:color w:val="D4D4D4"/>
+          <w:sz w:val="21"/>
+          <w:szCs w:val="21"/>
+          <w:lang w:eastAsia="en-DK"/>
+        </w:rPr>
+      </w:pPr>
+      <w:r>
+        <w:rPr>
+          <w:rFonts w:ascii="Consolas" w:eastAsia="Times New Roman" w:hAnsi="Consolas" w:cs="Times New Roman"/>
+          <w:color w:val="D4D4D4"/>
+          <w:sz w:val="21"/>
+          <w:szCs w:val="21"/>
+          <w:lang w:eastAsia="en-DK"/>
+        </w:rPr>
+        <w:t>traces</w:t>
+      </w:r>
+    </w:p>
+    <w:p>
+      <w:pPr>
+        <w:shd w:val="clear" w:color="auto" w:fill="1E1E1E"/>
+        <w:spacing w:after="0" w:line="285" w:lineRule="atLeast"/>
+        <w:rPr>
+          <w:rFonts w:ascii="Consolas" w:eastAsia="Times New Roman" w:hAnsi="Consolas" w:cs="Times New Roman"/>
+          <w:color w:val="D4D4D4"/>
+          <w:sz w:val="21"/>
+          <w:szCs w:val="21"/>
+          <w:lang w:eastAsia="en-DK"/>
+        </w:rPr>
+      </w:pPr>
+      <w:r>
+        <w:rPr>
+          <w:rFonts w:ascii="Consolas" w:eastAsia="Times New Roman" w:hAnsi="Consolas" w:cs="Times New Roman"/>
+          <w:color w:val="D4D4D4"/>
+          <w:sz w:val="21"/>
+          <w:szCs w:val="21"/>
+          <w:lang w:eastAsia="en-DK"/>
+        </w:rPr>
+        <w:t xml:space="preserve">| </w:t>
+      </w:r>
+      <w:r>
+        <w:rPr>
+          <w:rFonts w:ascii="Consolas" w:eastAsia="Times New Roman" w:hAnsi="Consolas" w:cs="Times New Roman"/>
+          <w:color w:val="569CD6"/>
+          <w:sz w:val="21"/>
+          <w:szCs w:val="21"/>
+          <w:lang w:eastAsia="en-DK"/>
+        </w:rPr>
+        <w:t>where</w:t>
+      </w:r>
+      <w:r>
+        <w:rPr>
+          <w:rFonts w:ascii="Consolas" w:eastAsia="Times New Roman" w:hAnsi="Consolas" w:cs="Times New Roman"/>
+          <w:color w:val="D4D4D4"/>
+          <w:sz w:val="21"/>
+          <w:szCs w:val="21"/>
+          <w:lang w:eastAsia="en-DK"/>
+        </w:rPr>
+        <w:t xml:space="preserve"> timestamp &gt; </w:t>
+      </w:r>
+      <w:r>
+        <w:rPr>
+          <w:rFonts w:ascii="Consolas" w:eastAsia="Times New Roman" w:hAnsi="Consolas" w:cs="Times New Roman"/>
+          <w:color w:val="DCDCAA"/>
+          <w:sz w:val="21"/>
+          <w:szCs w:val="21"/>
+          <w:lang w:eastAsia="en-DK"/>
+        </w:rPr>
+        <w:t>ago</w:t>
+      </w:r>
+      <w:r>
+        <w:rPr>
+          <w:rFonts w:ascii="Consolas" w:eastAsia="Times New Roman" w:hAnsi="Consolas" w:cs="Times New Roman"/>
+          <w:color w:val="D4D4D4"/>
+          <w:sz w:val="21"/>
+          <w:szCs w:val="21"/>
+          <w:lang w:eastAsia="en-DK"/>
+        </w:rPr>
+        <w:t>(</w:t>
+      </w:r>
+      <w:r>
+        <w:rPr>
+          <w:rFonts w:ascii="Consolas" w:eastAsia="Times New Roman" w:hAnsi="Consolas" w:cs="Times New Roman"/>
+          <w:color w:val="B5CEA8"/>
+          <w:sz w:val="21"/>
+          <w:szCs w:val="21"/>
+          <w:lang w:eastAsia="en-DK"/>
+        </w:rPr>
+        <w:t>60d</w:t>
+      </w:r>
+      <w:r>
+        <w:rPr>
+          <w:rFonts w:ascii="Consolas" w:eastAsia="Times New Roman" w:hAnsi="Consolas" w:cs="Times New Roman"/>
+          <w:color w:val="D4D4D4"/>
+          <w:sz w:val="21"/>
+          <w:szCs w:val="21"/>
+          <w:lang w:eastAsia="en-DK"/>
+        </w:rPr>
+        <w:t xml:space="preserve">) </w:t>
+      </w:r>
+      <w:r>
+        <w:rPr>
+          <w:rFonts w:ascii="Consolas" w:eastAsia="Times New Roman" w:hAnsi="Consolas" w:cs="Times New Roman"/>
+          <w:color w:val="6A9955"/>
+          <w:sz w:val="21"/>
+          <w:szCs w:val="21"/>
+          <w:lang w:eastAsia="en-DK"/>
+        </w:rPr>
+        <w:t xml:space="preserve">// adjust as </w:t>
+      </w:r>
+      <w:proofErr w:type="gramStart"/>
+      <w:r>
+        <w:rPr>
+          <w:rFonts w:ascii="Consolas" w:eastAsia="Times New Roman" w:hAnsi="Consolas" w:cs="Times New Roman"/>
+          <w:color w:val="6A9955"/>
+          <w:sz w:val="21"/>
+          <w:szCs w:val="21"/>
+          <w:lang w:eastAsia="en-DK"/>
+        </w:rPr>
+        <w:t>needed</w:t>
+      </w:r>
+      <w:proofErr w:type="gramEnd"/>
+    </w:p>
+    <w:p>
+      <w:pPr>
+        <w:shd w:val="clear" w:color="auto" w:fill="1E1E1E"/>
+        <w:spacing w:after="0" w:line="285" w:lineRule="atLeast"/>
+        <w:rPr>
+          <w:rFonts w:ascii="Consolas" w:eastAsia="Times New Roman" w:hAnsi="Consolas" w:cs="Times New Roman"/>
+          <w:color w:val="D4D4D4"/>
+          <w:sz w:val="21"/>
+          <w:szCs w:val="21"/>
+          <w:lang w:eastAsia="en-DK"/>
+        </w:rPr>
+      </w:pPr>
+      <w:r>
+        <w:rPr>
+          <w:rFonts w:ascii="Consolas" w:eastAsia="Times New Roman" w:hAnsi="Consolas" w:cs="Times New Roman"/>
+          <w:color w:val="D4D4D4"/>
+          <w:sz w:val="21"/>
+          <w:szCs w:val="21"/>
+          <w:lang w:eastAsia="en-DK"/>
+        </w:rPr>
+        <w:t xml:space="preserve">| </w:t>
+      </w:r>
+      <w:r>
+        <w:rPr>
+          <w:rFonts w:ascii="Consolas" w:eastAsia="Times New Roman" w:hAnsi="Consolas" w:cs="Times New Roman"/>
+          <w:color w:val="569CD6"/>
+          <w:sz w:val="21"/>
+          <w:szCs w:val="21"/>
+          <w:lang w:eastAsia="en-DK"/>
+        </w:rPr>
+        <w:t>where</w:t>
+      </w:r>
+      <w:r>
+        <w:rPr>
+          <w:rFonts w:ascii="Consolas" w:eastAsia="Times New Roman" w:hAnsi="Consolas" w:cs="Times New Roman"/>
+          <w:color w:val="D4D4D4"/>
+          <w:sz w:val="21"/>
+          <w:szCs w:val="21"/>
+          <w:lang w:eastAsia="en-DK"/>
+        </w:rPr>
+        <w:t xml:space="preserve"> </w:t>
+      </w:r>
+      <w:proofErr w:type="spellStart"/>
+      <w:r>
+        <w:rPr>
+          <w:rFonts w:ascii="Consolas" w:eastAsia="Times New Roman" w:hAnsi="Consolas" w:cs="Times New Roman"/>
+          <w:color w:val="D4D4D4"/>
+          <w:sz w:val="21"/>
+          <w:szCs w:val="21"/>
+          <w:lang w:eastAsia="en-DK"/>
+        </w:rPr>
+        <w:t>customDimensions</w:t>
+      </w:r>
+      <w:proofErr w:type="spellEnd"/>
+      <w:r>
+        <w:rPr>
+          <w:rFonts w:ascii="Consolas" w:eastAsia="Times New Roman" w:hAnsi="Consolas" w:cs="Times New Roman"/>
+          <w:color w:val="D4D4D4"/>
+          <w:sz w:val="21"/>
+          <w:szCs w:val="21"/>
+          <w:lang w:eastAsia="en-DK"/>
+        </w:rPr>
+        <w:t xml:space="preserve"> </w:t>
+      </w:r>
+      <w:r>
+        <w:rPr>
+          <w:rFonts w:ascii="Consolas" w:eastAsia="Times New Roman" w:hAnsi="Consolas" w:cs="Times New Roman"/>
+          <w:color w:val="C586C0"/>
+          <w:sz w:val="21"/>
+          <w:szCs w:val="21"/>
+          <w:lang w:eastAsia="en-DK"/>
+        </w:rPr>
+        <w:t>has</w:t>
+      </w:r>
+      <w:r>
+        <w:rPr>
+          <w:rFonts w:ascii="Consolas" w:eastAsia="Times New Roman" w:hAnsi="Consolas" w:cs="Times New Roman"/>
+          <w:color w:val="D4D4D4"/>
+          <w:sz w:val="21"/>
+          <w:szCs w:val="21"/>
+          <w:lang w:eastAsia="en-DK"/>
+        </w:rPr>
+        <w:t xml:space="preserve"> </w:t>
+      </w:r>
+      <w:r>
+        <w:rPr>
+          <w:rFonts w:ascii="Consolas" w:eastAsia="Times New Roman" w:hAnsi="Consolas" w:cs="Times New Roman"/>
+          <w:color w:val="CE9178"/>
+          <w:sz w:val="21"/>
+          <w:szCs w:val="21"/>
+          <w:lang w:eastAsia="en-DK"/>
+        </w:rPr>
+        <w:t>'</w:t>
+      </w:r>
+      <w:proofErr w:type="gramStart"/>
+      <w:r>
+        <w:rPr>
+          <w:rFonts w:ascii="Consolas" w:eastAsia="Times New Roman" w:hAnsi="Consolas" w:cs="Times New Roman"/>
+          <w:color w:val="CE9178"/>
+          <w:sz w:val="21"/>
+          <w:szCs w:val="21"/>
+          <w:lang w:eastAsia="en-DK"/>
+        </w:rPr>
+        <w:t>AL0000EIW'</w:t>
+      </w:r>
+      <w:proofErr w:type="gramEnd"/>
+    </w:p>
+    <w:p>
+      <w:pPr>
+        <w:shd w:val="clear" w:color="auto" w:fill="1E1E1E"/>
+        <w:spacing w:after="0" w:line="285" w:lineRule="atLeast"/>
+        <w:rPr>
+          <w:rFonts w:ascii="Consolas" w:eastAsia="Times New Roman" w:hAnsi="Consolas" w:cs="Times New Roman"/>
+          <w:color w:val="D4D4D4"/>
+          <w:sz w:val="21"/>
+          <w:szCs w:val="21"/>
+          <w:lang w:eastAsia="en-DK"/>
+        </w:rPr>
+      </w:pPr>
+      <w:r>
+        <w:rPr>
+          <w:rFonts w:ascii="Consolas" w:eastAsia="Times New Roman" w:hAnsi="Consolas" w:cs="Times New Roman"/>
+          <w:color w:val="D4D4D4"/>
+          <w:sz w:val="21"/>
+          <w:szCs w:val="21"/>
+          <w:lang w:eastAsia="en-DK"/>
+        </w:rPr>
+        <w:t xml:space="preserve">| </w:t>
+      </w:r>
+      <w:r>
+        <w:rPr>
+          <w:rFonts w:ascii="Consolas" w:eastAsia="Times New Roman" w:hAnsi="Consolas" w:cs="Times New Roman"/>
+          <w:color w:val="569CD6"/>
+          <w:sz w:val="21"/>
+          <w:szCs w:val="21"/>
+          <w:lang w:eastAsia="en-DK"/>
+        </w:rPr>
+        <w:t>where</w:t>
+      </w:r>
+      <w:r>
+        <w:rPr>
+          <w:rFonts w:ascii="Consolas" w:eastAsia="Times New Roman" w:hAnsi="Consolas" w:cs="Times New Roman"/>
+          <w:color w:val="D4D4D4"/>
+          <w:sz w:val="21"/>
+          <w:szCs w:val="21"/>
+          <w:lang w:eastAsia="en-DK"/>
+        </w:rPr>
+        <w:t xml:space="preserve"> </w:t>
+      </w:r>
+      <w:proofErr w:type="spellStart"/>
+      <w:r>
+        <w:rPr>
+          <w:rFonts w:ascii="Consolas" w:eastAsia="Times New Roman" w:hAnsi="Consolas" w:cs="Times New Roman"/>
+          <w:color w:val="D4D4D4"/>
+          <w:sz w:val="21"/>
+          <w:szCs w:val="21"/>
+          <w:lang w:eastAsia="en-DK"/>
+        </w:rPr>
+        <w:t>customDimensions.eventId</w:t>
+      </w:r>
+      <w:proofErr w:type="spellEnd"/>
+      <w:r>
+        <w:rPr>
+          <w:rFonts w:ascii="Consolas" w:eastAsia="Times New Roman" w:hAnsi="Consolas" w:cs="Times New Roman"/>
+          <w:color w:val="D4D4D4"/>
+          <w:sz w:val="21"/>
+          <w:szCs w:val="21"/>
+          <w:lang w:eastAsia="en-DK"/>
+        </w:rPr>
+        <w:t xml:space="preserve"> == </w:t>
+      </w:r>
+      <w:r>
+        <w:rPr>
+          <w:rFonts w:ascii="Consolas" w:eastAsia="Times New Roman" w:hAnsi="Consolas" w:cs="Times New Roman"/>
+          <w:color w:val="CE9178"/>
+          <w:sz w:val="21"/>
+          <w:szCs w:val="21"/>
+          <w:lang w:eastAsia="en-DK"/>
+        </w:rPr>
+        <w:t>'AL0000EIW'</w:t>
+      </w:r>
+    </w:p>
+    <w:p>
+      <w:pPr>
+        <w:shd w:val="clear" w:color="auto" w:fill="1E1E1E"/>
+        <w:spacing w:after="0" w:line="285" w:lineRule="atLeast"/>
+        <w:rPr>
+          <w:rFonts w:ascii="Consolas" w:eastAsia="Times New Roman" w:hAnsi="Consolas" w:cs="Times New Roman"/>
+          <w:color w:val="D4D4D4"/>
+          <w:sz w:val="21"/>
+          <w:szCs w:val="21"/>
+          <w:lang w:eastAsia="en-DK"/>
+        </w:rPr>
+      </w:pPr>
+      <w:r>
+        <w:rPr>
+          <w:rFonts w:ascii="Consolas" w:eastAsia="Times New Roman" w:hAnsi="Consolas" w:cs="Times New Roman"/>
+          <w:color w:val="D4D4D4"/>
+          <w:sz w:val="21"/>
+          <w:szCs w:val="21"/>
+          <w:lang w:eastAsia="en-DK"/>
+        </w:rPr>
+        <w:t xml:space="preserve">| </w:t>
+      </w:r>
+      <w:r>
+        <w:rPr>
+          <w:rFonts w:ascii="Consolas" w:eastAsia="Times New Roman" w:hAnsi="Consolas" w:cs="Times New Roman"/>
+          <w:color w:val="569CD6"/>
+          <w:sz w:val="21"/>
+          <w:szCs w:val="21"/>
+          <w:lang w:eastAsia="en-DK"/>
+        </w:rPr>
+        <w:t>project</w:t>
+      </w:r>
+      <w:r>
+        <w:rPr>
+          <w:rFonts w:ascii="Consolas" w:eastAsia="Times New Roman" w:hAnsi="Consolas" w:cs="Times New Roman"/>
+          <w:color w:val="D4D4D4"/>
+          <w:sz w:val="21"/>
+          <w:szCs w:val="21"/>
+          <w:lang w:eastAsia="en-DK"/>
+        </w:rPr>
+        <w:t xml:space="preserve"> </w:t>
+      </w:r>
+      <w:proofErr w:type="spellStart"/>
+      <w:r>
+        <w:rPr>
+          <w:rFonts w:ascii="Consolas" w:eastAsia="Times New Roman" w:hAnsi="Consolas" w:cs="Times New Roman"/>
+          <w:color w:val="D4D4D4"/>
+          <w:sz w:val="21"/>
+          <w:szCs w:val="21"/>
+          <w:lang w:eastAsia="en-DK"/>
+        </w:rPr>
+        <w:t>aadTenantId</w:t>
+      </w:r>
+      <w:proofErr w:type="spellEnd"/>
+      <w:r>
+        <w:rPr>
+          <w:rFonts w:ascii="Consolas" w:eastAsia="Times New Roman" w:hAnsi="Consolas" w:cs="Times New Roman"/>
+          <w:color w:val="D4D4D4"/>
+          <w:sz w:val="21"/>
+          <w:szCs w:val="21"/>
+          <w:lang w:eastAsia="en-DK"/>
+        </w:rPr>
+        <w:t xml:space="preserve"> = </w:t>
+      </w:r>
+      <w:proofErr w:type="spellStart"/>
+      <w:r>
+        <w:rPr>
+          <w:rFonts w:ascii="Consolas" w:eastAsia="Times New Roman" w:hAnsi="Consolas" w:cs="Times New Roman"/>
+          <w:color w:val="D4D4D4"/>
+          <w:sz w:val="21"/>
+          <w:szCs w:val="21"/>
+          <w:lang w:eastAsia="en-DK"/>
+        </w:rPr>
+        <w:t>customDimensions.aadTenantId</w:t>
+      </w:r>
+      <w:proofErr w:type="spellEnd"/>
+    </w:p>
+    <w:p>
+      <w:pPr>
+        <w:shd w:val="clear" w:color="auto" w:fill="1E1E1E"/>
+        <w:spacing w:after="0" w:line="285" w:lineRule="atLeast"/>
+        <w:rPr>
+          <w:rFonts w:ascii="Consolas" w:eastAsia="Times New Roman" w:hAnsi="Consolas" w:cs="Times New Roman"/>
+          <w:color w:val="D4D4D4"/>
+          <w:sz w:val="21"/>
+          <w:szCs w:val="21"/>
+          <w:lang w:eastAsia="en-DK"/>
+        </w:rPr>
+      </w:pPr>
+      <w:r>
+        <w:rPr>
+          <w:rFonts w:ascii="Consolas" w:eastAsia="Times New Roman" w:hAnsi="Consolas" w:cs="Times New Roman"/>
+          <w:color w:val="D4D4D4"/>
+          <w:sz w:val="21"/>
+          <w:szCs w:val="21"/>
+          <w:lang w:eastAsia="en-DK"/>
+        </w:rPr>
+        <w:t xml:space="preserve">, </w:t>
+      </w:r>
+      <w:proofErr w:type="spellStart"/>
+      <w:r>
+        <w:rPr>
+          <w:rFonts w:ascii="Consolas" w:eastAsia="Times New Roman" w:hAnsi="Consolas" w:cs="Times New Roman"/>
+          <w:color w:val="D4D4D4"/>
+          <w:sz w:val="21"/>
+          <w:szCs w:val="21"/>
+          <w:lang w:eastAsia="en-DK"/>
+        </w:rPr>
+        <w:t>environmentName</w:t>
+      </w:r>
+      <w:proofErr w:type="spellEnd"/>
+      <w:r>
+        <w:rPr>
+          <w:rFonts w:ascii="Consolas" w:eastAsia="Times New Roman" w:hAnsi="Consolas" w:cs="Times New Roman"/>
+          <w:color w:val="D4D4D4"/>
+          <w:sz w:val="21"/>
+          <w:szCs w:val="21"/>
+          <w:lang w:eastAsia="en-DK"/>
+        </w:rPr>
+        <w:t xml:space="preserve"> = </w:t>
+      </w:r>
+      <w:proofErr w:type="spellStart"/>
+      <w:r>
+        <w:rPr>
+          <w:rFonts w:ascii="Consolas" w:eastAsia="Times New Roman" w:hAnsi="Consolas" w:cs="Times New Roman"/>
+          <w:color w:val="D4D4D4"/>
+          <w:sz w:val="21"/>
+          <w:szCs w:val="21"/>
+          <w:lang w:eastAsia="en-DK"/>
+        </w:rPr>
+        <w:t>customDimensions.environmentName</w:t>
+      </w:r>
+      <w:proofErr w:type="spellEnd"/>
+    </w:p>
+    <w:p>
+      <w:pPr>
+        <w:shd w:val="clear" w:color="auto" w:fill="1E1E1E"/>
+        <w:spacing w:after="0" w:line="285" w:lineRule="atLeast"/>
+        <w:rPr>
+          <w:rFonts w:ascii="Consolas" w:eastAsia="Times New Roman" w:hAnsi="Consolas" w:cs="Times New Roman"/>
+          <w:color w:val="D4D4D4"/>
+          <w:sz w:val="21"/>
+          <w:szCs w:val="21"/>
+          <w:lang w:eastAsia="en-DK"/>
+        </w:rPr>
+      </w:pPr>
+      <w:r>
+        <w:rPr>
+          <w:rFonts w:ascii="Consolas" w:eastAsia="Times New Roman" w:hAnsi="Consolas" w:cs="Times New Roman"/>
+          <w:color w:val="D4D4D4"/>
+          <w:sz w:val="21"/>
+          <w:szCs w:val="21"/>
+          <w:lang w:eastAsia="en-DK"/>
+        </w:rPr>
+        <w:t xml:space="preserve">, </w:t>
+      </w:r>
+      <w:proofErr w:type="spellStart"/>
+      <w:r>
+        <w:rPr>
+          <w:rFonts w:ascii="Consolas" w:eastAsia="Times New Roman" w:hAnsi="Consolas" w:cs="Times New Roman"/>
+          <w:color w:val="D4D4D4"/>
+          <w:sz w:val="21"/>
+          <w:szCs w:val="21"/>
+          <w:lang w:eastAsia="en-DK"/>
+        </w:rPr>
+        <w:t>environmentType</w:t>
+      </w:r>
+      <w:proofErr w:type="spellEnd"/>
+      <w:r>
+        <w:rPr>
+          <w:rFonts w:ascii="Consolas" w:eastAsia="Times New Roman" w:hAnsi="Consolas" w:cs="Times New Roman"/>
+          <w:color w:val="D4D4D4"/>
+          <w:sz w:val="21"/>
+          <w:szCs w:val="21"/>
+          <w:lang w:eastAsia="en-DK"/>
+        </w:rPr>
+        <w:t xml:space="preserve"> = </w:t>
+      </w:r>
+      <w:proofErr w:type="spellStart"/>
+      <w:r>
+        <w:rPr>
+          <w:rFonts w:ascii="Consolas" w:eastAsia="Times New Roman" w:hAnsi="Consolas" w:cs="Times New Roman"/>
+          <w:color w:val="D4D4D4"/>
+          <w:sz w:val="21"/>
+          <w:szCs w:val="21"/>
+          <w:lang w:eastAsia="en-DK"/>
+        </w:rPr>
+        <w:t>customDimensions.environmentType</w:t>
+      </w:r>
+      <w:proofErr w:type="spellEnd"/>
+    </w:p>
+    <w:p>
+      <w:pPr>
+        <w:shd w:val="clear" w:color="auto" w:fill="1E1E1E"/>
+        <w:spacing w:after="0" w:line="285" w:lineRule="atLeast"/>
+        <w:rPr>
+          <w:rFonts w:ascii="Consolas" w:eastAsia="Times New Roman" w:hAnsi="Consolas" w:cs="Times New Roman"/>
+          <w:color w:val="D4D4D4"/>
+          <w:sz w:val="21"/>
+          <w:szCs w:val="21"/>
+          <w:lang w:eastAsia="en-DK"/>
+        </w:rPr>
+      </w:pPr>
+      <w:r>
+        <w:rPr>
+          <w:rFonts w:ascii="Consolas" w:eastAsia="Times New Roman" w:hAnsi="Consolas" w:cs="Times New Roman"/>
+          <w:color w:val="D4D4D4"/>
+          <w:sz w:val="21"/>
+          <w:szCs w:val="21"/>
+          <w:lang w:eastAsia="en-DK"/>
+        </w:rPr>
+        <w:t xml:space="preserve">, </w:t>
+      </w:r>
+      <w:proofErr w:type="spellStart"/>
+      <w:r>
+        <w:rPr>
+          <w:rFonts w:ascii="Consolas" w:eastAsia="Times New Roman" w:hAnsi="Consolas" w:cs="Times New Roman"/>
+          <w:color w:val="D4D4D4"/>
+          <w:sz w:val="21"/>
+          <w:szCs w:val="21"/>
+          <w:lang w:eastAsia="en-DK"/>
+        </w:rPr>
+        <w:t>companyName</w:t>
+      </w:r>
+      <w:proofErr w:type="spellEnd"/>
+      <w:r>
+        <w:rPr>
+          <w:rFonts w:ascii="Consolas" w:eastAsia="Times New Roman" w:hAnsi="Consolas" w:cs="Times New Roman"/>
+          <w:color w:val="D4D4D4"/>
+          <w:sz w:val="21"/>
+          <w:szCs w:val="21"/>
+          <w:lang w:eastAsia="en-DK"/>
+        </w:rPr>
+        <w:t xml:space="preserve"> = </w:t>
+      </w:r>
+      <w:proofErr w:type="spellStart"/>
+      <w:r>
+        <w:rPr>
+          <w:rFonts w:ascii="Consolas" w:eastAsia="Times New Roman" w:hAnsi="Consolas" w:cs="Times New Roman"/>
+          <w:color w:val="D4D4D4"/>
+          <w:sz w:val="21"/>
+          <w:szCs w:val="21"/>
+          <w:lang w:eastAsia="en-DK"/>
+        </w:rPr>
+        <w:t>customDimensions.companyName</w:t>
+      </w:r>
+      <w:proofErr w:type="spellEnd"/>
+    </w:p>
+    <w:p>
+      <w:pPr>
+        <w:shd w:val="clear" w:color="auto" w:fill="1E1E1E"/>
+        <w:spacing w:after="0" w:line="285" w:lineRule="atLeast"/>
+        <w:rPr>
+          <w:rFonts w:ascii="Consolas" w:eastAsia="Times New Roman" w:hAnsi="Consolas" w:cs="Times New Roman"/>
+          <w:color w:val="D4D4D4"/>
+          <w:sz w:val="21"/>
+          <w:szCs w:val="21"/>
+          <w:lang w:eastAsia="en-DK"/>
+        </w:rPr>
+      </w:pPr>
+      <w:r>
+        <w:rPr>
+          <w:rFonts w:ascii="Consolas" w:eastAsia="Times New Roman" w:hAnsi="Consolas" w:cs="Times New Roman"/>
+          <w:color w:val="D4D4D4"/>
+          <w:sz w:val="21"/>
+          <w:szCs w:val="21"/>
+          <w:lang w:eastAsia="en-DK"/>
+        </w:rPr>
+        <w:t xml:space="preserve">, </w:t>
+      </w:r>
+      <w:proofErr w:type="spellStart"/>
+      <w:r>
+        <w:rPr>
+          <w:rFonts w:ascii="Consolas" w:eastAsia="Times New Roman" w:hAnsi="Consolas" w:cs="Times New Roman"/>
+          <w:color w:val="D4D4D4"/>
+          <w:sz w:val="21"/>
+          <w:szCs w:val="21"/>
+          <w:lang w:eastAsia="en-DK"/>
+        </w:rPr>
+        <w:t>isEvaluationCompany</w:t>
+      </w:r>
+      <w:proofErr w:type="spellEnd"/>
+      <w:r>
+        <w:rPr>
+          <w:rFonts w:ascii="Consolas" w:eastAsia="Times New Roman" w:hAnsi="Consolas" w:cs="Times New Roman"/>
+          <w:color w:val="D4D4D4"/>
+          <w:sz w:val="21"/>
+          <w:szCs w:val="21"/>
+          <w:lang w:eastAsia="en-DK"/>
+        </w:rPr>
+        <w:t xml:space="preserve"> = </w:t>
+      </w:r>
+      <w:proofErr w:type="spellStart"/>
+      <w:r>
+        <w:rPr>
+          <w:rFonts w:ascii="Consolas" w:eastAsia="Times New Roman" w:hAnsi="Consolas" w:cs="Times New Roman"/>
+          <w:color w:val="D4D4D4"/>
+          <w:sz w:val="21"/>
+          <w:szCs w:val="21"/>
+          <w:lang w:eastAsia="en-DK"/>
+        </w:rPr>
+        <w:t>customDimensions.alIsEvaluationCompany</w:t>
+      </w:r>
+      <w:proofErr w:type="spellEnd"/>
+    </w:p>
+    <w:p>
+      <w:pPr>
+        <w:shd w:val="clear" w:color="auto" w:fill="1E1E1E"/>
+        <w:spacing w:after="0" w:line="285" w:lineRule="atLeast"/>
+        <w:rPr>
+          <w:rFonts w:ascii="Consolas" w:eastAsia="Times New Roman" w:hAnsi="Consolas" w:cs="Times New Roman"/>
+          <w:color w:val="D4D4D4"/>
+          <w:sz w:val="21"/>
+          <w:szCs w:val="21"/>
+          <w:lang w:eastAsia="en-DK"/>
+        </w:rPr>
+      </w:pPr>
+      <w:r>
+        <w:rPr>
+          <w:rFonts w:ascii="Consolas" w:eastAsia="Times New Roman" w:hAnsi="Consolas" w:cs="Times New Roman"/>
+          <w:color w:val="D4D4D4"/>
+          <w:sz w:val="21"/>
+          <w:szCs w:val="21"/>
+          <w:lang w:eastAsia="en-DK"/>
+        </w:rPr>
+        <w:t xml:space="preserve">, </w:t>
+      </w:r>
+      <w:proofErr w:type="spellStart"/>
+      <w:r>
+        <w:rPr>
+          <w:rFonts w:ascii="Consolas" w:eastAsia="Times New Roman" w:hAnsi="Consolas" w:cs="Times New Roman"/>
+          <w:color w:val="D4D4D4"/>
+          <w:sz w:val="21"/>
+          <w:szCs w:val="21"/>
+          <w:lang w:eastAsia="en-DK"/>
+        </w:rPr>
+        <w:t>tenantLicenseState</w:t>
+      </w:r>
+      <w:proofErr w:type="spellEnd"/>
+      <w:r>
+        <w:rPr>
+          <w:rFonts w:ascii="Consolas" w:eastAsia="Times New Roman" w:hAnsi="Consolas" w:cs="Times New Roman"/>
+          <w:color w:val="D4D4D4"/>
+          <w:sz w:val="21"/>
+          <w:szCs w:val="21"/>
+          <w:lang w:eastAsia="en-DK"/>
+        </w:rPr>
+        <w:t xml:space="preserve"> = </w:t>
+      </w:r>
+      <w:proofErr w:type="spellStart"/>
+      <w:r>
+        <w:rPr>
+          <w:rFonts w:ascii="Consolas" w:eastAsia="Times New Roman" w:hAnsi="Consolas" w:cs="Times New Roman"/>
+          <w:color w:val="D4D4D4"/>
+          <w:sz w:val="21"/>
+          <w:szCs w:val="21"/>
+          <w:lang w:eastAsia="en-DK"/>
+        </w:rPr>
+        <w:t>customDimensions.alTenantLicenseState</w:t>
+      </w:r>
+      <w:proofErr w:type="spellEnd"/>
+    </w:p>
+    <w:p>
+      <w:pPr>
+        <w:shd w:val="clear" w:color="auto" w:fill="1E1E1E"/>
+        <w:spacing w:after="0" w:line="285" w:lineRule="atLeast"/>
+        <w:rPr>
+          <w:rFonts w:ascii="Consolas" w:eastAsia="Times New Roman" w:hAnsi="Consolas" w:cs="Times New Roman"/>
+          <w:color w:val="D4D4D4"/>
+          <w:sz w:val="21"/>
+          <w:szCs w:val="21"/>
+          <w:lang w:eastAsia="en-DK"/>
+        </w:rPr>
+      </w:pPr>
+      <w:r>
+        <w:rPr>
+          <w:rFonts w:ascii="Consolas" w:eastAsia="Times New Roman" w:hAnsi="Consolas" w:cs="Times New Roman"/>
+          <w:color w:val="D4D4D4"/>
+          <w:sz w:val="21"/>
+          <w:szCs w:val="21"/>
+          <w:lang w:eastAsia="en-DK"/>
+        </w:rPr>
+        <w:t xml:space="preserve">, </w:t>
+      </w:r>
+      <w:proofErr w:type="spellStart"/>
+      <w:r>
+        <w:rPr>
+          <w:rFonts w:ascii="Consolas" w:eastAsia="Times New Roman" w:hAnsi="Consolas" w:cs="Times New Roman"/>
+          <w:color w:val="D4D4D4"/>
+          <w:sz w:val="21"/>
+          <w:szCs w:val="21"/>
+          <w:lang w:eastAsia="en-DK"/>
+        </w:rPr>
+        <w:t>userRole</w:t>
+      </w:r>
+      <w:proofErr w:type="spellEnd"/>
+      <w:r>
+        <w:rPr>
+          <w:rFonts w:ascii="Consolas" w:eastAsia="Times New Roman" w:hAnsi="Consolas" w:cs="Times New Roman"/>
+          <w:color w:val="D4D4D4"/>
+          <w:sz w:val="21"/>
+          <w:szCs w:val="21"/>
+          <w:lang w:eastAsia="en-DK"/>
+        </w:rPr>
+        <w:t xml:space="preserve"> = </w:t>
+      </w:r>
+      <w:proofErr w:type="spellStart"/>
+      <w:r>
+        <w:rPr>
+          <w:rFonts w:ascii="Consolas" w:eastAsia="Times New Roman" w:hAnsi="Consolas" w:cs="Times New Roman"/>
+          <w:color w:val="D4D4D4"/>
+          <w:sz w:val="21"/>
+          <w:szCs w:val="21"/>
+          <w:lang w:eastAsia="en-DK"/>
+        </w:rPr>
+        <w:t>customDimensions.alUserRole</w:t>
+      </w:r>
+      <w:proofErr w:type="spellEnd"/>
+    </w:p>
+    <w:p>
+      <w:pPr>
+        <w:shd w:val="clear" w:color="auto" w:fill="1E1E1E"/>
+        <w:spacing w:after="0" w:line="285" w:lineRule="atLeast"/>
+        <w:rPr>
+          <w:rFonts w:ascii="Consolas" w:eastAsia="Times New Roman" w:hAnsi="Consolas" w:cs="Times New Roman"/>
+          <w:color w:val="D4D4D4"/>
+          <w:sz w:val="21"/>
+          <w:szCs w:val="21"/>
+          <w:lang w:eastAsia="en-DK"/>
+        </w:rPr>
+      </w:pPr>
+      <w:r>
+        <w:rPr>
+          <w:rFonts w:ascii="Consolas" w:eastAsia="Times New Roman" w:hAnsi="Consolas" w:cs="Times New Roman"/>
+          <w:color w:val="D4D4D4"/>
+          <w:sz w:val="21"/>
+          <w:szCs w:val="21"/>
+          <w:lang w:eastAsia="en-DK"/>
+        </w:rPr>
+        <w:t xml:space="preserve">, </w:t>
+      </w:r>
+      <w:proofErr w:type="spellStart"/>
+      <w:r>
+        <w:rPr>
+          <w:rFonts w:ascii="Consolas" w:eastAsia="Times New Roman" w:hAnsi="Consolas" w:cs="Times New Roman"/>
+          <w:color w:val="D4D4D4"/>
+          <w:sz w:val="21"/>
+          <w:szCs w:val="21"/>
+          <w:lang w:eastAsia="en-DK"/>
+        </w:rPr>
+        <w:t>userIsAdmin</w:t>
+      </w:r>
+      <w:proofErr w:type="spellEnd"/>
+      <w:r>
+        <w:rPr>
+          <w:rFonts w:ascii="Consolas" w:eastAsia="Times New Roman" w:hAnsi="Consolas" w:cs="Times New Roman"/>
+          <w:color w:val="D4D4D4"/>
+          <w:sz w:val="21"/>
+          <w:szCs w:val="21"/>
+          <w:lang w:eastAsia="en-DK"/>
+        </w:rPr>
+        <w:t xml:space="preserve"> = </w:t>
+      </w:r>
+      <w:proofErr w:type="spellStart"/>
+      <w:r>
+        <w:rPr>
+          <w:rFonts w:ascii="Consolas" w:eastAsia="Times New Roman" w:hAnsi="Consolas" w:cs="Times New Roman"/>
+          <w:color w:val="D4D4D4"/>
+          <w:sz w:val="21"/>
+          <w:szCs w:val="21"/>
+          <w:lang w:eastAsia="en-DK"/>
+        </w:rPr>
+        <w:t>customDimensions.alIsAdmin</w:t>
+      </w:r>
+      <w:proofErr w:type="spellEnd"/>
+    </w:p>
+    <w:p>
+      <w:pPr>
+        <w:shd w:val="clear" w:color="auto" w:fill="1E1E1E"/>
+        <w:spacing w:after="0" w:line="285" w:lineRule="atLeast"/>
+        <w:rPr>
+          <w:rFonts w:ascii="Consolas" w:eastAsia="Times New Roman" w:hAnsi="Consolas" w:cs="Times New Roman"/>
+          <w:color w:val="D4D4D4"/>
+          <w:sz w:val="21"/>
+          <w:szCs w:val="21"/>
+          <w:lang w:eastAsia="en-DK"/>
+        </w:rPr>
+      </w:pPr>
+      <w:r>
+        <w:rPr>
+          <w:rFonts w:ascii="Consolas" w:eastAsia="Times New Roman" w:hAnsi="Consolas" w:cs="Times New Roman"/>
+          <w:color w:val="D4D4D4"/>
+          <w:sz w:val="21"/>
+          <w:szCs w:val="21"/>
+          <w:lang w:eastAsia="en-DK"/>
+        </w:rPr>
+        <w:t xml:space="preserve">, </w:t>
+      </w:r>
+      <w:proofErr w:type="spellStart"/>
+      <w:r>
+        <w:rPr>
+          <w:rFonts w:ascii="Consolas" w:eastAsia="Times New Roman" w:hAnsi="Consolas" w:cs="Times New Roman"/>
+          <w:color w:val="D4D4D4"/>
+          <w:sz w:val="21"/>
+          <w:szCs w:val="21"/>
+          <w:lang w:eastAsia="en-DK"/>
+        </w:rPr>
+        <w:t>usertelemetryId</w:t>
+      </w:r>
+      <w:proofErr w:type="spellEnd"/>
+      <w:r>
+        <w:rPr>
+          <w:rFonts w:ascii="Consolas" w:eastAsia="Times New Roman" w:hAnsi="Consolas" w:cs="Times New Roman"/>
+          <w:color w:val="D4D4D4"/>
+          <w:sz w:val="21"/>
+          <w:szCs w:val="21"/>
+          <w:lang w:eastAsia="en-DK"/>
+        </w:rPr>
+        <w:t xml:space="preserve"> = </w:t>
+      </w:r>
+      <w:proofErr w:type="spellStart"/>
+      <w:r>
+        <w:rPr>
+          <w:rFonts w:ascii="Consolas" w:eastAsia="Times New Roman" w:hAnsi="Consolas" w:cs="Times New Roman"/>
+          <w:color w:val="D4D4D4"/>
+          <w:sz w:val="21"/>
+          <w:szCs w:val="21"/>
+          <w:lang w:eastAsia="en-DK"/>
+        </w:rPr>
+        <w:t>user_Id</w:t>
+      </w:r>
+      <w:proofErr w:type="spellEnd"/>
+    </w:p>
+    <w:p>
+      <w:pPr>
+        <w:shd w:val="clear" w:color="auto" w:fill="1E1E1E"/>
+        <w:spacing w:after="0" w:line="285" w:lineRule="atLeast"/>
+        <w:rPr>
+          <w:rFonts w:ascii="Consolas" w:eastAsia="Times New Roman" w:hAnsi="Consolas" w:cs="Times New Roman"/>
+          <w:color w:val="D4D4D4"/>
+          <w:sz w:val="21"/>
+          <w:szCs w:val="21"/>
+          <w:lang w:eastAsia="en-DK"/>
+        </w:rPr>
+      </w:pPr>
+    </w:p>
+    <w:p>
+      <w:pPr>
+        <w:rPr>
+          <w:lang w:val="en-GB" w:eastAsia="en-DK"/>
+        </w:rPr>
+      </w:pPr>
+    </w:p>
+    <w:p>
+      <w:pPr>
+        <w:rPr>
+          <w:lang w:val="en-GB" w:eastAsia="en-DK"/>
+        </w:rPr>
+      </w:pPr>
+      <w:r>
+        <w:rPr>
+          <w:rFonts w:ascii="Segoe UI" w:hAnsi="Segoe UI" w:cs="Segoe UI"/>
+          <w:color w:val="343A41"/>
+          <w:sz w:val="23"/>
+          <w:szCs w:val="23"/>
+        </w:rPr>
+        <w:lastRenderedPageBreak/>
+        <w:t>KQL sample</w:t>
+      </w:r>
+    </w:p>
+    <w:p>
+      <w:pPr>
+        <w:rPr>
+          <w:lang w:val="en-GB" w:eastAsia="en-DK"/>
+        </w:rPr>
+      </w:pPr>
+      <w:hyperlink r:id="rId7" w:history="1">
+        <w:r>
+          <w:rPr>
+            <w:rStyle w:val="Hyperlink"/>
+            <w:lang w:val="en-GB" w:eastAsia="en-DK"/>
+          </w:rPr>
+          <w:t>https://github.com/microsoft/BCTech/blob/master/samples/AppInsights/KQL/Queries/ExampleQueriesForEachArea/CompanyLifecycle.kql</w:t>
+        </w:r>
+      </w:hyperlink>
+      <w:r>
+        <w:rPr>
+          <w:lang w:val="en-GB" w:eastAsia="en-DK"/>
+        </w:rPr>
+        <w:t xml:space="preserve"> </w:t>
+      </w:r>
+    </w:p>
+    <w:p>
+      <w:pPr>
+        <w:rPr>
+          <w:lang w:val="en-GB" w:eastAsia="en-DK"/>
+        </w:rPr>
+      </w:pPr>
+    </w:p>
+    <w:p>
+      <w:pPr>
+        <w:rPr>
+          <w:lang w:val="en-GB" w:eastAsia="en-DK"/>
+        </w:rPr>
+      </w:pPr>
+      <w:r>
+        <w:rPr>
+          <w:lang w:val="en-GB" w:eastAsia="en-DK"/>
+        </w:rPr>
+        <w:t>The Power BI report Company Lifecycle has been updated with this.</w:t>
+      </w:r>
+    </w:p>
+    <w:p>
+      <w:pPr>
+        <w:rPr>
+          <w:lang w:val="en-GB" w:eastAsia="en-DK"/>
+        </w:rPr>
+      </w:pPr>
+    </w:p>
+    <w:p>
+      <w:pPr>
+        <w:pStyle w:val="NormalWeb"/>
+        <w:shd w:val="clear" w:color="auto" w:fill="FFFFFF"/>
+        <w:spacing w:before="0" w:beforeAutospacing="0" w:after="0" w:afterAutospacing="0" w:line="300" w:lineRule="atLeast"/>
+        <w:textAlignment w:val="baseline"/>
+        <w:rPr>
+          <w:rFonts w:ascii="Segoe UI" w:hAnsi="Segoe UI" w:cs="Segoe UI"/>
+          <w:color w:val="343A41"/>
+          <w:sz w:val="23"/>
+          <w:szCs w:val="23"/>
+        </w:rPr>
+      </w:pPr>
+      <w:bookmarkStart w:id="1" w:name="_Hlk129755606"/>
+      <w:bookmarkEnd w:id="0"/>
       <w:r>
         <w:rPr>
           <w:rStyle w:val="Strong"/>
@@ -1959,6 +3059,7 @@
         </w:rPr>
         <w:t>Onboarding telemetry in 22.1</w:t>
       </w:r>
+      <w:bookmarkEnd w:id="1"/>
     </w:p>
     <w:p>
       <w:pPr>
@@ -2051,7 +3152,7 @@
           <w:sz w:val="23"/>
           <w:szCs w:val="23"/>
         </w:rPr>
-        <w:t xml:space="preserve">a user starts onboarding in a </w:t>
+        <w:t xml:space="preserve">a user completes an onboarding </w:t>
       </w:r>
       <w:proofErr w:type="gramStart"/>
       <w:r>
@@ -2061,9 +3162,18 @@
           <w:sz w:val="23"/>
           <w:szCs w:val="23"/>
         </w:rPr>
-        <w:t>company</w:t>
+        <w:t>criteria</w:t>
       </w:r>
       <w:proofErr w:type="gramEnd"/>
+      <w:r>
+        <w:rPr>
+          <w:rFonts w:ascii="Segoe UI" w:hAnsi="Segoe UI" w:cs="Segoe UI"/>
+          <w:color w:val="343A41"/>
+          <w:sz w:val="23"/>
+          <w:szCs w:val="23"/>
+        </w:rPr>
+        <w:t xml:space="preserve"> in a company</w:t>
+      </w:r>
     </w:p>
     <w:p>
       <w:pPr>
@@ -2090,54 +3200,6 @@
           <w:sz w:val="23"/>
           <w:szCs w:val="23"/>
         </w:rPr>
-        <w:t xml:space="preserve">a user completes an onboarding </w:t>
-      </w:r>
-      <w:proofErr w:type="gramStart"/>
-      <w:r>
-        <w:rPr>
-          <w:rFonts w:ascii="Segoe UI" w:hAnsi="Segoe UI" w:cs="Segoe UI"/>
-          <w:color w:val="343A41"/>
-          <w:sz w:val="23"/>
-          <w:szCs w:val="23"/>
-        </w:rPr>
-        <w:t>criteria</w:t>
-      </w:r>
-      <w:proofErr w:type="gramEnd"/>
-      <w:r>
-        <w:rPr>
-          <w:rFonts w:ascii="Segoe UI" w:hAnsi="Segoe UI" w:cs="Segoe UI"/>
-          <w:color w:val="343A41"/>
-          <w:sz w:val="23"/>
-          <w:szCs w:val="23"/>
-        </w:rPr>
-        <w:t xml:space="preserve"> in a company</w:t>
-      </w:r>
-    </w:p>
-    <w:p>
-      <w:pPr>
-        <w:pStyle w:val="y-list--item"/>
-        <w:numPr>
-          <w:ilvl w:val="0"/>
-          <w:numId w:val="16"/>
-        </w:numPr>
-        <w:shd w:val="clear" w:color="auto" w:fill="FFFFFF"/>
-        <w:spacing w:before="0" w:beforeAutospacing="0" w:after="0" w:afterAutospacing="0"/>
-        <w:ind w:left="840"/>
-        <w:textAlignment w:val="baseline"/>
-        <w:rPr>
-          <w:rFonts w:ascii="Segoe UI" w:hAnsi="Segoe UI" w:cs="Segoe UI"/>
-          <w:color w:val="343A41"/>
-          <w:sz w:val="23"/>
-          <w:szCs w:val="23"/>
-        </w:rPr>
-      </w:pPr>
-      <w:r>
-        <w:rPr>
-          <w:rFonts w:ascii="Segoe UI" w:hAnsi="Segoe UI" w:cs="Segoe UI"/>
-          <w:color w:val="343A41"/>
-          <w:sz w:val="23"/>
-          <w:szCs w:val="23"/>
-        </w:rPr>
         <w:t xml:space="preserve">(maybe) a user completes onboarding in a </w:t>
       </w:r>
       <w:proofErr w:type="gramStart"/>
@@ -2347,7 +3409,7 @@
           <w:lang w:val="en-GB"/>
         </w:rPr>
       </w:pPr>
-      <w:hyperlink r:id="rId7" w:history="1">
+      <w:hyperlink r:id="rId8" w:history="1">
         <w:r>
           <w:rPr>
             <w:rStyle w:val="Hyperlink"/>
@@ -2478,7 +3540,6 @@
           <w:sz w:val="23"/>
           <w:szCs w:val="23"/>
         </w:rPr>
-        <w:lastRenderedPageBreak/>
         <w:t>PBI apps (for VARs and ISVs) will be updated in the May 2023 release to show this data. Stay tuned.</w:t>
       </w:r>
     </w:p>
@@ -2541,7 +3602,7 @@
           <w:szCs w:val="23"/>
         </w:rPr>
       </w:pPr>
-      <w:hyperlink r:id="rId8" w:tgtFrame="_blank" w:tooltip="https://github.com/microsoft/BCTech/blob/master/samples/AppInsights/KQL/Queries/ExampleQueriesForEachArea/Onboarding.kql" w:history="1">
+      <w:hyperlink r:id="rId9" w:tgtFrame="_blank" w:tooltip="https://github.com/microsoft/BCTech/blob/master/samples/AppInsights/KQL/Queries/ExampleQueriesForEachArea/Onboarding.kql" w:history="1">
         <w:r>
           <w:rPr>
             <w:rStyle w:val="Hyperlink"/>
@@ -2634,6 +3695,171 @@
           <w:bCs/>
           <w:lang w:val="en-GB" w:eastAsia="en-DK"/>
         </w:rPr>
+        <w:t xml:space="preserve">Added in 21.5: new dimensions on job </w:t>
+      </w:r>
+      <w:proofErr w:type="gramStart"/>
+      <w:r>
+        <w:rPr>
+          <w:b/>
+          <w:bCs/>
+          <w:lang w:val="en-GB" w:eastAsia="en-DK"/>
+        </w:rPr>
+        <w:t>queue</w:t>
+      </w:r>
+      <w:proofErr w:type="gramEnd"/>
+    </w:p>
+    <w:p>
+      <w:pPr>
+        <w:rPr>
+          <w:lang w:val="en-GB" w:eastAsia="en-DK"/>
+        </w:rPr>
+      </w:pPr>
+      <w:r>
+        <w:rPr>
+          <w:lang w:val="en-GB" w:eastAsia="en-DK"/>
+        </w:rPr>
+        <w:t xml:space="preserve">In </w:t>
+      </w:r>
+      <w:r>
+        <w:rPr>
+          <w:lang w:val="en-GB" w:eastAsia="en-DK"/>
+        </w:rPr>
+        <w:t xml:space="preserve">version 21.5, we added two new </w:t>
+      </w:r>
+      <w:proofErr w:type="gramStart"/>
+      <w:r>
+        <w:rPr>
+          <w:lang w:val="en-GB" w:eastAsia="en-DK"/>
+        </w:rPr>
+        <w:t>dimensions</w:t>
+      </w:r>
+      <w:proofErr w:type="gramEnd"/>
+      <w:r>
+        <w:rPr>
+          <w:lang w:val="en-GB" w:eastAsia="en-DK"/>
+        </w:rPr>
+        <w:t xml:space="preserve"> </w:t>
+      </w:r>
+    </w:p>
+    <w:p>
+      <w:pPr>
+        <w:rPr>
+          <w:lang w:val="en-GB" w:eastAsia="en-DK"/>
+        </w:rPr>
+      </w:pPr>
+      <w:proofErr w:type="spellStart"/>
+      <w:r>
+        <w:rPr>
+          <w:lang w:val="en-GB" w:eastAsia="en-DK"/>
+        </w:rPr>
+        <w:t>alJobQueueNumberOfAttemptsToRun</w:t>
+      </w:r>
+      <w:proofErr w:type="spellEnd"/>
+      <w:r>
+        <w:rPr>
+          <w:lang w:val="en-GB" w:eastAsia="en-DK"/>
+        </w:rPr>
+        <w:t xml:space="preserve"> </w:t>
+      </w:r>
+    </w:p>
+    <w:p>
+      <w:pPr>
+        <w:rPr>
+          <w:lang w:val="en-GB" w:eastAsia="en-DK"/>
+        </w:rPr>
+      </w:pPr>
+      <w:proofErr w:type="spellStart"/>
+      <w:r>
+        <w:rPr>
+          <w:lang w:val="en-GB" w:eastAsia="en-DK"/>
+        </w:rPr>
+        <w:t>alJobQueueMaxNumberOfAttemptsToRun</w:t>
+      </w:r>
+      <w:proofErr w:type="spellEnd"/>
+    </w:p>
+    <w:p>
+      <w:pPr>
+        <w:rPr>
+          <w:rFonts w:ascii="Segoe UI" w:hAnsi="Segoe UI" w:cs="Segoe UI"/>
+          <w:color w:val="343A41"/>
+          <w:sz w:val="23"/>
+          <w:szCs w:val="23"/>
+        </w:rPr>
+      </w:pPr>
+    </w:p>
+    <w:p>
+      <w:pPr>
+        <w:rPr>
+          <w:lang w:val="en-GB" w:eastAsia="en-DK"/>
+        </w:rPr>
+      </w:pPr>
+      <w:r>
+        <w:rPr>
+          <w:rFonts w:ascii="Segoe UI" w:hAnsi="Segoe UI" w:cs="Segoe UI"/>
+          <w:color w:val="343A41"/>
+          <w:sz w:val="23"/>
+          <w:szCs w:val="23"/>
+        </w:rPr>
+        <w:lastRenderedPageBreak/>
+        <w:t>KQL sample</w:t>
+      </w:r>
+    </w:p>
+    <w:p>
+      <w:pPr>
+        <w:rPr>
+          <w:b/>
+          <w:bCs/>
+          <w:lang w:val="en-GB" w:eastAsia="en-DK"/>
+        </w:rPr>
+      </w:pPr>
+      <w:hyperlink r:id="rId10" w:history="1">
+        <w:r>
+          <w:rPr>
+            <w:rStyle w:val="Hyperlink"/>
+            <w:lang w:val="en-GB" w:eastAsia="en-DK"/>
+          </w:rPr>
+          <w:t>https://github.com/microsoft/BCTech/blob/master/samples/AppInsights/KQL/Queries/ExampleQueriesForEachArea/JobQueue.kql</w:t>
+        </w:r>
+      </w:hyperlink>
+      <w:r>
+        <w:rPr>
+          <w:lang w:val="en-GB" w:eastAsia="en-DK"/>
+        </w:rPr>
+        <w:t xml:space="preserve"> </w:t>
+      </w:r>
+    </w:p>
+    <w:p>
+      <w:pPr>
+        <w:rPr>
+          <w:b/>
+          <w:bCs/>
+          <w:lang w:val="en-GB" w:eastAsia="en-DK"/>
+        </w:rPr>
+      </w:pPr>
+    </w:p>
+    <w:p>
+      <w:pPr>
+        <w:rPr>
+          <w:b/>
+          <w:bCs/>
+          <w:lang w:val="en-GB" w:eastAsia="en-DK"/>
+        </w:rPr>
+      </w:pPr>
+    </w:p>
+    <w:p>
+      <w:pPr>
+        <w:rPr>
+          <w:b/>
+          <w:bCs/>
+          <w:lang w:val="en-GB" w:eastAsia="en-DK"/>
+        </w:rPr>
+      </w:pPr>
+      <w:r>
+        <w:rPr>
+          <w:b/>
+          <w:bCs/>
+          <w:lang w:val="en-GB" w:eastAsia="en-DK"/>
+        </w:rPr>
         <w:t xml:space="preserve">New telemetry coming in 22.0: client </w:t>
       </w:r>
       <w:proofErr w:type="gramStart"/>
@@ -2767,7 +3993,7 @@
           <w:lang w:val="en-GB" w:eastAsia="en-DK"/>
         </w:rPr>
       </w:pPr>
-      <w:hyperlink r:id="rId9" w:history="1">
+      <w:hyperlink r:id="rId11" w:history="1">
         <w:r>
           <w:rPr>
             <w:rStyle w:val="Hyperlink"/>
@@ -3099,7 +4325,6 @@
           <w:bdr w:val="none" w:sz="0" w:space="0" w:color="auto" w:frame="1"/>
           <w:lang w:eastAsia="en-DK"/>
         </w:rPr>
-        <w:lastRenderedPageBreak/>
         <w:br/>
       </w:r>
     </w:p>
@@ -3175,6 +4400,7 @@
           <w:bdr w:val="none" w:sz="0" w:space="0" w:color="auto" w:frame="1"/>
           <w:lang w:eastAsia="en-DK"/>
         </w:rPr>
+        <w:lastRenderedPageBreak/>
         <w:t>The beta version of the app is updated with this change, so you can also try it out today:</w:t>
       </w:r>
     </w:p>
@@ -4253,7 +5479,6 @@
           <w:szCs w:val="21"/>
           <w:lang w:val="en-US"/>
         </w:rPr>
-        <w:lastRenderedPageBreak/>
         <w:t>Error message t</w:t>
       </w:r>
       <w:proofErr w:type="spellStart"/>
@@ -4361,7 +5586,7 @@
           <w:lang w:val="en-GB" w:eastAsia="en-DK"/>
         </w:rPr>
       </w:pPr>
-      <w:bookmarkStart w:id="1" w:name="_Hlk127515836"/>
+      <w:bookmarkStart w:id="2" w:name="_Hlk127515836"/>
       <w:r>
         <w:rPr>
           <w:lang w:val="en-GB" w:eastAsia="en-DK"/>
@@ -4489,6 +5714,7 @@
           <w:szCs w:val="21"/>
           <w:lang w:val="en-US"/>
         </w:rPr>
+        <w:lastRenderedPageBreak/>
         <w:t>Long running AL method telemetry (</w:t>
       </w:r>
       <w:proofErr w:type="spellStart"/>
@@ -4722,7 +5948,7 @@
         </w:rPr>
         <w:t>alStackTrace</w:t>
       </w:r>
-      <w:bookmarkEnd w:id="1"/>
+      <w:bookmarkEnd w:id="2"/>
       <w:proofErr w:type="spellEnd"/>
       <w:proofErr w:type="gramEnd"/>
     </w:p>
@@ -4733,7 +5959,7 @@
         </w:rPr>
         <w:t xml:space="preserve">KQL samples might already have been updated, see </w:t>
       </w:r>
-      <w:hyperlink r:id="rId10" w:history="1">
+      <w:hyperlink r:id="rId12" w:history="1">
         <w:proofErr w:type="spellStart"/>
         <w:r>
           <w:rPr>
@@ -5090,7 +6316,7 @@
           <w:lang w:val="en-GB"/>
         </w:rPr>
       </w:pPr>
-      <w:hyperlink r:id="rId11" w:anchor="business-central-telemetry-using-an-instrumentation-key-removal" w:history="1">
+      <w:hyperlink r:id="rId13" w:anchor="business-central-telemetry-using-an-instrumentation-key-removal" w:history="1">
         <w:r>
           <w:rPr>
             <w:rStyle w:val="Hyperlink"/>
@@ -5211,6 +6437,7 @@
           <w:sz w:val="23"/>
           <w:szCs w:val="23"/>
         </w:rPr>
+        <w:lastRenderedPageBreak/>
         <w:t xml:space="preserve">We recently had an incident where a partner created a </w:t>
       </w:r>
       <w:proofErr w:type="spellStart"/>
@@ -5439,7 +6666,7 @@
           <w:szCs w:val="23"/>
         </w:rPr>
       </w:pPr>
-      <w:hyperlink r:id="rId12" w:anchor="outgoing-web-service-calls-block-al-execution" w:tgtFrame="_blank" w:tooltip="https://learn.microsoft.com/en-us/dynamics365/business-central/dev-itpro/performance/performance-developer#outgoing-web-service-calls-block-al-execution" w:history="1">
+      <w:hyperlink r:id="rId14" w:anchor="outgoing-web-service-calls-block-al-execution" w:tgtFrame="_blank" w:tooltip="https://learn.microsoft.com/en-us/dynamics365/business-central/dev-itpro/performance/performance-developer#outgoing-web-service-calls-block-al-execution" w:history="1">
         <w:r>
           <w:rPr>
             <w:rStyle w:val="Hyperlink"/>
@@ -5568,7 +6795,7 @@
           <w:szCs w:val="23"/>
         </w:rPr>
       </w:pPr>
-      <w:hyperlink r:id="rId13" w:anchor=":~:text=LoginPerformance.kql-,Login%20performance,Performance,-VAR/ISV" w:tgtFrame="_blank" w:tooltip="https://github.com/microsoft/BCTech/tree/master/samples/AppInsights/Alerts#:~:text=LoginPerformance.kql-,Login%20performance,Performance,-VAR/ISV" w:history="1">
+      <w:hyperlink r:id="rId15" w:anchor=":~:text=LoginPerformance.kql-,Login%20performance,Performance,-VAR/ISV" w:tgtFrame="_blank" w:tooltip="https://github.com/microsoft/BCTech/tree/master/samples/AppInsights/Alerts#:~:text=LoginPerformance.kql-,Login%20performance,Performance,-VAR/ISV" w:history="1">
         <w:r>
           <w:rPr>
             <w:rStyle w:val="Hyperlink"/>
@@ -5802,7 +7029,6 @@
         <w:rPr>
           <w:lang w:val="en-GB" w:eastAsia="en-DK"/>
         </w:rPr>
-        <w:lastRenderedPageBreak/>
         <w:t xml:space="preserve">Videos: </w:t>
       </w:r>
       <w:r>
@@ -5842,6 +7068,7 @@
           <w:bCs/>
           <w:lang w:val="en-GB"/>
         </w:rPr>
+        <w:lastRenderedPageBreak/>
         <w:t>That’s all folks!</w:t>
       </w:r>
     </w:p>
@@ -8510,7 +9737,6 @@
   <w:style w:type="character" w:default="1" w:styleId="DefaultParagraphFont">
     <w:name w:val="Default Paragraph Font"/>
     <w:uiPriority w:val="1"/>
-    <w:semiHidden/>
     <w:unhideWhenUsed/>
   </w:style>
   <w:style w:type="table" w:default="1" w:styleId="TableNormal">

</xml_diff>